<commit_message>
Aterando nome do projeto e adicionando novos requisitos.
</commit_message>
<xml_diff>
--- a/documentos/apendice/apendice-c-elicitacao-de-requisitos.docx
+++ b/documentos/apendice/apendice-c-elicitacao-de-requisitos.docx
@@ -19,7 +19,7 @@
           <w:sz w:val="32"/>
           <w:szCs w:val="32"/>
         </w:rPr>
-        <w:t xml:space="preserve">APÊNDICE A – </w:t>
+        <w:t xml:space="preserve">APÊNDICE </w:t>
       </w:r>
       <w:r>
         <w:rPr>
@@ -31,7 +31,28 @@
           <w:szCs w:val="32"/>
           <w:lang w:val="en-US" w:eastAsia="zh-CN" w:bidi="hi-IN"/>
         </w:rPr>
-        <w:t>ELICITAÇÃO DE REQUISITOS</w:t>
+        <w:t>C</w:t>
+      </w:r>
+      <w:r>
+        <w:rPr>
+          <w:rFonts w:eastAsia="Montserrat" w:cs="Montserrat"/>
+          <w:b/>
+          <w:sz w:val="32"/>
+          <w:szCs w:val="32"/>
+        </w:rPr>
+        <w:t xml:space="preserve"> – </w:t>
+      </w:r>
+      <w:r>
+        <w:rPr>
+          <w:rFonts w:eastAsia="Montserrat" w:cs="Montserrat"/>
+          <w:b/>
+          <w:color w:val="auto"/>
+          <w:kern w:val="0"/>
+          <w:sz w:val="32"/>
+          <w:szCs w:val="32"/>
+          <w:lang w:val="en-US" w:eastAsia="zh-CN" w:bidi="hi-IN"/>
+        </w:rPr>
+        <w:t>Elicitação de Requisitos</w:t>
       </w:r>
     </w:p>
     <w:p>
@@ -122,7 +143,7 @@
           <mc:Choice Requires="wps">
             <w:drawing>
               <wp:inline distT="0" distB="0" distL="0" distR="0">
-                <wp:extent cx="5733415" cy="20955"/>
+                <wp:extent cx="5735320" cy="22860"/>
                 <wp:effectExtent l="0" t="0" r="0" b="0"/>
                 <wp:docPr id="1" name="Forma1"/>
                 <a:graphic xmlns:a="http://schemas.openxmlformats.org/drawingml/2006/main">
@@ -132,7 +153,7 @@
                       <wps:spPr>
                         <a:xfrm>
                           <a:off x="0" y="0"/>
-                          <a:ext cx="5732640" cy="20160"/>
+                          <a:ext cx="5734800" cy="22320"/>
                         </a:xfrm>
                         <a:prstGeom prst="rect">
                           <a:avLst/>
@@ -162,7 +183,7 @@
           </mc:Choice>
           <mc:Fallback>
             <w:pict>
-              <v:rect id="shape_0" ID="Forma1" fillcolor="#a0a0a0" stroked="f" style="position:absolute;margin-left:0pt;margin-top:-1.65pt;width:451.35pt;height:1.55pt;mso-position-vertical:top">
+              <v:rect id="shape_0" ID="Forma1" fillcolor="#a0a0a0" stroked="f" style="position:absolute;margin-left:0pt;margin-top:-1.8pt;width:451.5pt;height:1.7pt;mso-position-vertical:top">
                 <w10:wrap type="none"/>
                 <v:fill o:detectmouseclick="t" type="solid" color2="#5f5f5f"/>
                 <v:stroke color="#3465a4" joinstyle="round" endcap="flat"/>
@@ -206,16 +227,7 @@
           <w:sz w:val="24"/>
           <w:szCs w:val="24"/>
         </w:rPr>
-        <w:t xml:space="preserve">Nome: </w:t>
-      </w:r>
-      <w:r>
-        <w:rPr>
-          <w:rFonts w:eastAsia="Montserrat" w:cs="Montserrat"/>
-          <w:b/>
-          <w:sz w:val="24"/>
-          <w:szCs w:val="24"/>
-        </w:rPr>
-        <w:t>Palloma Miranda Felix</w:t>
+        <w:t>Nome: Palloma Miranda Felix</w:t>
       </w:r>
     </w:p>
     <w:p>
@@ -468,16 +480,7 @@
           <w:sz w:val="24"/>
           <w:szCs w:val="24"/>
         </w:rPr>
-        <w:t xml:space="preserve">Nome: </w:t>
-      </w:r>
-      <w:r>
-        <w:rPr>
-          <w:rFonts w:eastAsia="Montserrat" w:cs="Montserrat"/>
-          <w:b/>
-          <w:sz w:val="24"/>
-          <w:szCs w:val="24"/>
-        </w:rPr>
-        <w:t>Paola Santos Miranda</w:t>
+        <w:t>Nome: Paola Santos Miranda</w:t>
       </w:r>
     </w:p>
     <w:p>
@@ -766,7 +769,7 @@
           <mc:Choice Requires="wps">
             <w:drawing>
               <wp:inline distT="0" distB="0" distL="0" distR="0">
-                <wp:extent cx="5733415" cy="20955"/>
+                <wp:extent cx="5735320" cy="22860"/>
                 <wp:effectExtent l="0" t="0" r="0" b="0"/>
                 <wp:docPr id="2" name="Forma2"/>
                 <a:graphic xmlns:a="http://schemas.openxmlformats.org/drawingml/2006/main">
@@ -776,7 +779,7 @@
                       <wps:spPr>
                         <a:xfrm>
                           <a:off x="0" y="0"/>
-                          <a:ext cx="5732640" cy="20160"/>
+                          <a:ext cx="5734800" cy="22320"/>
                         </a:xfrm>
                         <a:prstGeom prst="rect">
                           <a:avLst/>
@@ -806,7 +809,7 @@
           </mc:Choice>
           <mc:Fallback>
             <w:pict>
-              <v:rect id="shape_0" ID="Forma2" fillcolor="#a0a0a0" stroked="f" style="position:absolute;margin-left:0pt;margin-top:-1.65pt;width:451.35pt;height:1.55pt;mso-position-vertical:top">
+              <v:rect id="shape_0" ID="Forma2" fillcolor="#a0a0a0" stroked="f" style="position:absolute;margin-left:0pt;margin-top:-1.8pt;width:451.5pt;height:1.7pt;mso-position-vertical:top">
                 <w10:wrap type="none"/>
                 <v:fill o:detectmouseclick="t" type="solid" color2="#5f5f5f"/>
                 <v:stroke color="#3465a4" joinstyle="round" endcap="flat"/>
@@ -929,7 +932,7 @@
           <mc:Choice Requires="wps">
             <w:drawing>
               <wp:inline distT="0" distB="0" distL="0" distR="0">
-                <wp:extent cx="5733415" cy="20955"/>
+                <wp:extent cx="5735320" cy="22860"/>
                 <wp:effectExtent l="0" t="0" r="0" b="0"/>
                 <wp:docPr id="3" name="Forma3"/>
                 <a:graphic xmlns:a="http://schemas.openxmlformats.org/drawingml/2006/main">
@@ -939,7 +942,7 @@
                       <wps:spPr>
                         <a:xfrm>
                           <a:off x="0" y="0"/>
-                          <a:ext cx="5732640" cy="20160"/>
+                          <a:ext cx="5734800" cy="22320"/>
                         </a:xfrm>
                         <a:prstGeom prst="rect">
                           <a:avLst/>
@@ -969,7 +972,7 @@
           </mc:Choice>
           <mc:Fallback>
             <w:pict>
-              <v:rect id="shape_0" ID="Forma3" fillcolor="#a0a0a0" stroked="f" style="position:absolute;margin-left:0pt;margin-top:-1.65pt;width:451.35pt;height:1.55pt;mso-position-vertical:top">
+              <v:rect id="shape_0" ID="Forma3" fillcolor="#a0a0a0" stroked="f" style="position:absolute;margin-left:0pt;margin-top:-1.8pt;width:451.5pt;height:1.7pt;mso-position-vertical:top">
                 <w10:wrap type="none"/>
                 <v:fill o:detectmouseclick="t" type="solid" color2="#5f5f5f"/>
                 <v:stroke color="#3465a4" joinstyle="round" endcap="flat"/>
@@ -1092,7 +1095,7 @@
           <mc:Choice Requires="wps">
             <w:drawing>
               <wp:inline distT="0" distB="0" distL="0" distR="0">
-                <wp:extent cx="5733415" cy="20955"/>
+                <wp:extent cx="5735320" cy="22860"/>
                 <wp:effectExtent l="0" t="0" r="0" b="0"/>
                 <wp:docPr id="4" name="Forma4"/>
                 <a:graphic xmlns:a="http://schemas.openxmlformats.org/drawingml/2006/main">
@@ -1102,7 +1105,7 @@
                       <wps:spPr>
                         <a:xfrm>
                           <a:off x="0" y="0"/>
-                          <a:ext cx="5732640" cy="20160"/>
+                          <a:ext cx="5734800" cy="22320"/>
                         </a:xfrm>
                         <a:prstGeom prst="rect">
                           <a:avLst/>
@@ -1132,7 +1135,7 @@
           </mc:Choice>
           <mc:Fallback>
             <w:pict>
-              <v:rect id="shape_0" ID="Forma4" fillcolor="#a0a0a0" stroked="f" style="position:absolute;margin-left:0pt;margin-top:-1.65pt;width:451.35pt;height:1.55pt;mso-position-vertical:top">
+              <v:rect id="shape_0" ID="Forma4" fillcolor="#a0a0a0" stroked="f" style="position:absolute;margin-left:0pt;margin-top:-1.8pt;width:451.5pt;height:1.7pt;mso-position-vertical:top">
                 <w10:wrap type="none"/>
                 <v:fill o:detectmouseclick="t" type="solid" color2="#5f5f5f"/>
                 <v:stroke color="#3465a4" joinstyle="round" endcap="flat"/>
@@ -1263,7 +1266,7 @@
           <mc:Choice Requires="wps">
             <w:drawing>
               <wp:inline distT="0" distB="0" distL="0" distR="0">
-                <wp:extent cx="5733415" cy="20955"/>
+                <wp:extent cx="5735320" cy="22860"/>
                 <wp:effectExtent l="0" t="0" r="0" b="0"/>
                 <wp:docPr id="5" name="Forma5"/>
                 <a:graphic xmlns:a="http://schemas.openxmlformats.org/drawingml/2006/main">
@@ -1273,7 +1276,7 @@
                       <wps:spPr>
                         <a:xfrm>
                           <a:off x="0" y="0"/>
-                          <a:ext cx="5732640" cy="20160"/>
+                          <a:ext cx="5734800" cy="22320"/>
                         </a:xfrm>
                         <a:prstGeom prst="rect">
                           <a:avLst/>
@@ -1303,7 +1306,7 @@
           </mc:Choice>
           <mc:Fallback>
             <w:pict>
-              <v:rect id="shape_0" ID="Forma5" fillcolor="#a0a0a0" stroked="f" style="position:absolute;margin-left:0pt;margin-top:-1.65pt;width:451.35pt;height:1.55pt;mso-position-vertical:top">
+              <v:rect id="shape_0" ID="Forma5" fillcolor="#a0a0a0" stroked="f" style="position:absolute;margin-left:0pt;margin-top:-1.8pt;width:451.5pt;height:1.7pt;mso-position-vertical:top">
                 <w10:wrap type="none"/>
                 <v:fill o:detectmouseclick="t" type="solid" color2="#5f5f5f"/>
                 <v:stroke color="#3465a4" joinstyle="round" endcap="flat"/>
@@ -1396,7 +1399,7 @@
           <w:sz w:val="24"/>
           <w:szCs w:val="24"/>
         </w:rPr>
-        <w:t>Administradores (Acesso total ao sistema - área de T.I)</w:t>
+        <w:t>Administradores do Sistema (Acesso total ao sistema - área de T.I)</w:t>
       </w:r>
     </w:p>
     <w:p>
@@ -1489,6 +1492,29 @@
           <w:szCs w:val="24"/>
         </w:rPr>
         <w:t>Secretárias</w:t>
+      </w:r>
+    </w:p>
+    <w:p>
+      <w:pPr>
+        <w:pStyle w:val="LOnormal"/>
+        <w:numPr>
+          <w:ilvl w:val="0"/>
+          <w:numId w:val="11"/>
+        </w:numPr>
+        <w:spacing w:lineRule="auto" w:line="360"/>
+        <w:ind w:left="720" w:hanging="360"/>
+        <w:jc w:val="both"/>
+        <w:rPr>
+          <w:rFonts w:ascii="Arial" w:hAnsi="Arial"/>
+        </w:rPr>
+      </w:pPr>
+      <w:r>
+        <w:rPr>
+          <w:rFonts w:eastAsia="Montserrat" w:cs="Montserrat"/>
+          <w:sz w:val="24"/>
+          <w:szCs w:val="24"/>
+        </w:rPr>
+        <w:t>Clientes</w:t>
       </w:r>
     </w:p>
     <w:p>
@@ -1566,7 +1592,7 @@
           <mc:Choice Requires="wps">
             <w:drawing>
               <wp:inline distT="0" distB="0" distL="0" distR="0">
-                <wp:extent cx="5733415" cy="20955"/>
+                <wp:extent cx="5735320" cy="22860"/>
                 <wp:effectExtent l="0" t="0" r="0" b="0"/>
                 <wp:docPr id="6" name="Forma6"/>
                 <a:graphic xmlns:a="http://schemas.openxmlformats.org/drawingml/2006/main">
@@ -1576,7 +1602,7 @@
                       <wps:spPr>
                         <a:xfrm>
                           <a:off x="0" y="0"/>
-                          <a:ext cx="5732640" cy="20160"/>
+                          <a:ext cx="5734800" cy="22320"/>
                         </a:xfrm>
                         <a:prstGeom prst="rect">
                           <a:avLst/>
@@ -1606,7 +1632,7 @@
           </mc:Choice>
           <mc:Fallback>
             <w:pict>
-              <v:rect id="shape_0" ID="Forma6" fillcolor="#a0a0a0" stroked="f" style="position:absolute;margin-left:0pt;margin-top:-1.65pt;width:451.35pt;height:1.55pt;mso-position-vertical:top">
+              <v:rect id="shape_0" ID="Forma6" fillcolor="#a0a0a0" stroked="f" style="position:absolute;margin-left:0pt;margin-top:-1.8pt;width:451.5pt;height:1.7pt;mso-position-vertical:top">
                 <w10:wrap type="none"/>
                 <v:fill o:detectmouseclick="t" type="solid" color2="#5f5f5f"/>
                 <v:stroke color="#3465a4" joinstyle="round" endcap="flat"/>
@@ -1707,15 +1733,28 @@
         <w:spacing w:lineRule="auto" w:line="360"/>
         <w:ind w:left="720" w:hanging="360"/>
         <w:jc w:val="both"/>
-        <w:rPr/>
-      </w:pPr>
-      <w:r>
-        <w:rPr>
-          <w:rFonts w:eastAsia="Montserrat" w:cs="Montserrat"/>
-          <w:sz w:val="24"/>
-          <w:szCs w:val="24"/>
-        </w:rPr>
-        <w:t>A aplicação deve possuir um layout compatível para telas de smartphones para facilitar o trabalho dos corretores durante a captação de imóveis</w:t>
+        <w:rPr>
+          <w:rFonts w:ascii="Arial" w:hAnsi="Arial"/>
+        </w:rPr>
+      </w:pPr>
+      <w:r>
+        <w:rPr>
+          <w:rFonts w:eastAsia="Montserrat" w:cs="Montserrat"/>
+          <w:color w:val="auto"/>
+          <w:kern w:val="0"/>
+          <w:sz w:val="24"/>
+          <w:szCs w:val="24"/>
+          <w:lang w:val="en-US" w:eastAsia="zh-CN" w:bidi="hi-IN"/>
+        </w:rPr>
+        <w:t>A</w:t>
+      </w:r>
+      <w:r>
+        <w:rPr>
+          <w:rFonts w:eastAsia="Montserrat" w:cs="Montserrat"/>
+          <w:sz w:val="24"/>
+          <w:szCs w:val="24"/>
+        </w:rPr>
+        <w:t>plicação deve fornecer aos usuários externos um endereço público que deve exibir todos os imóveis que estão à venda</w:t>
       </w:r>
     </w:p>
     <w:p>
@@ -1736,7 +1775,7 @@
           <w:sz w:val="24"/>
           <w:szCs w:val="24"/>
         </w:rPr>
-        <w:t>A aplicação deve facilitar o cadastro de endereços buscando um endereço completo automaticamente quando informado o número do CEP</w:t>
+        <w:t>A aplicação deve possuir um layout compatível para telas de smartphones para facilitar o trabalho dos corretores durante a captação de imóveis</w:t>
       </w:r>
     </w:p>
     <w:p>
@@ -1757,7 +1796,7 @@
           <w:sz w:val="24"/>
           <w:szCs w:val="24"/>
         </w:rPr>
-        <w:t>A aplicação deve facilitar o controle de comissões que devem ser pagas aos corretores</w:t>
+        <w:t>A aplicação deve facilitar o cadastro de endereços buscando um endereço completo automaticamente quando informado o número do CEP</w:t>
       </w:r>
     </w:p>
     <w:p>
@@ -1778,6 +1817,27 @@
           <w:sz w:val="24"/>
           <w:szCs w:val="24"/>
         </w:rPr>
+        <w:t>A aplicação deve facilitar o controle de comissões que devem ser pagas aos corretores</w:t>
+      </w:r>
+    </w:p>
+    <w:p>
+      <w:pPr>
+        <w:pStyle w:val="LOnormal"/>
+        <w:numPr>
+          <w:ilvl w:val="0"/>
+          <w:numId w:val="4"/>
+        </w:numPr>
+        <w:spacing w:lineRule="auto" w:line="360"/>
+        <w:ind w:left="720" w:hanging="360"/>
+        <w:jc w:val="both"/>
+        <w:rPr/>
+      </w:pPr>
+      <w:r>
+        <w:rPr>
+          <w:rFonts w:eastAsia="Montserrat" w:cs="Montserrat"/>
+          <w:sz w:val="24"/>
+          <w:szCs w:val="24"/>
+        </w:rPr>
         <w:t>A aplicação deve facilitar o controle da comissão recebida pela imobiliária quando uma venda de imóvel é concretizada</w:t>
       </w:r>
     </w:p>
@@ -1896,14 +1956,156 @@
           <w:sz w:val="24"/>
           <w:szCs w:val="24"/>
         </w:rPr>
-        <w:t>Gerais</w:t>
-      </w:r>
-    </w:p>
-    <w:p>
-      <w:pPr>
-        <w:pStyle w:val="LOnormal"/>
-        <w:spacing w:lineRule="auto" w:line="360"/>
-        <w:ind w:left="0" w:hanging="0"/>
+        <w:t>Geral</w:t>
+      </w:r>
+    </w:p>
+    <w:p>
+      <w:pPr>
+        <w:pStyle w:val="LOnormal"/>
+        <w:spacing w:lineRule="auto" w:line="360"/>
+        <w:jc w:val="both"/>
+        <w:rPr>
+          <w:rFonts w:ascii="Arial" w:hAnsi="Arial"/>
+        </w:rPr>
+      </w:pPr>
+      <w:r>
+        <w:rPr/>
+      </w:r>
+    </w:p>
+    <w:p>
+      <w:pPr>
+        <w:pStyle w:val="LOnormal"/>
+        <w:numPr>
+          <w:ilvl w:val="0"/>
+          <w:numId w:val="9"/>
+        </w:numPr>
+        <w:spacing w:lineRule="auto" w:line="360"/>
+        <w:ind w:left="720" w:hanging="360"/>
+        <w:rPr>
+          <w:rFonts w:ascii="Arial" w:hAnsi="Arial"/>
+        </w:rPr>
+      </w:pPr>
+      <w:r>
+        <w:rPr>
+          <w:rFonts w:eastAsia="Montserrat" w:cs="Montserrat"/>
+          <w:sz w:val="24"/>
+          <w:szCs w:val="24"/>
+        </w:rPr>
+        <w:t>Eu como um gestor preciso que a aplicação permita o controle ao acesso às diversas funcionalidades a partir dos perfis de usuários internos</w:t>
+      </w:r>
+    </w:p>
+    <w:p>
+      <w:pPr>
+        <w:pStyle w:val="LOnormal"/>
+        <w:numPr>
+          <w:ilvl w:val="0"/>
+          <w:numId w:val="9"/>
+        </w:numPr>
+        <w:spacing w:lineRule="auto" w:line="360"/>
+        <w:ind w:left="720" w:hanging="360"/>
+        <w:rPr>
+          <w:rFonts w:ascii="Arial" w:hAnsi="Arial"/>
+        </w:rPr>
+      </w:pPr>
+      <w:r>
+        <w:rPr>
+          <w:rFonts w:eastAsia="Montserrat" w:cs="Montserrat"/>
+          <w:sz w:val="24"/>
+          <w:szCs w:val="24"/>
+        </w:rPr>
+        <w:t>Eu como um gestor preciso que a aplicação apresente um instrumento de navegação principal (menu de opções do sistema) que dê acesso a todas as funcionalidades que a aplicação provê</w:t>
+      </w:r>
+    </w:p>
+    <w:p>
+      <w:pPr>
+        <w:pStyle w:val="LOnormal"/>
+        <w:numPr>
+          <w:ilvl w:val="0"/>
+          <w:numId w:val="9"/>
+        </w:numPr>
+        <w:spacing w:lineRule="auto" w:line="360"/>
+        <w:ind w:left="720" w:hanging="360"/>
+        <w:rPr>
+          <w:rFonts w:ascii="Arial" w:hAnsi="Arial"/>
+        </w:rPr>
+      </w:pPr>
+      <w:r>
+        <w:rPr>
+          <w:rFonts w:eastAsia="Montserrat" w:cs="Montserrat"/>
+          <w:sz w:val="24"/>
+          <w:szCs w:val="24"/>
+        </w:rPr>
+        <w:t>Eu como um gestor preciso que a aplicação forneça aos usuários internos uma pesquisa avançada de imóveis</w:t>
+      </w:r>
+    </w:p>
+    <w:p>
+      <w:pPr>
+        <w:pStyle w:val="LOnormal"/>
+        <w:numPr>
+          <w:ilvl w:val="0"/>
+          <w:numId w:val="9"/>
+        </w:numPr>
+        <w:spacing w:lineRule="auto" w:line="360"/>
+        <w:ind w:left="720" w:hanging="360"/>
+        <w:rPr>
+          <w:rFonts w:ascii="Arial" w:hAnsi="Arial"/>
+        </w:rPr>
+      </w:pPr>
+      <w:r>
+        <w:rPr>
+          <w:rFonts w:eastAsia="Montserrat" w:cs="Montserrat"/>
+          <w:sz w:val="24"/>
+          <w:szCs w:val="24"/>
+        </w:rPr>
+        <w:t>Eu como um gestor preciso que a aplicação forneça aos usuários internos uma pesquisa avançada de leads</w:t>
+      </w:r>
+    </w:p>
+    <w:p>
+      <w:pPr>
+        <w:pStyle w:val="LOnormal"/>
+        <w:numPr>
+          <w:ilvl w:val="0"/>
+          <w:numId w:val="9"/>
+        </w:numPr>
+        <w:spacing w:lineRule="auto" w:line="360"/>
+        <w:ind w:left="720" w:hanging="360"/>
+        <w:rPr>
+          <w:rFonts w:ascii="Arial" w:hAnsi="Arial"/>
+        </w:rPr>
+      </w:pPr>
+      <w:r>
+        <w:rPr>
+          <w:rFonts w:eastAsia="Montserrat" w:cs="Montserrat"/>
+          <w:sz w:val="24"/>
+          <w:szCs w:val="24"/>
+        </w:rPr>
+        <w:t>Eu como um gestor preciso que a aplicação forneça aos usuários internos um dashboard com as estatísticas gerais das leads cadastradas no sistema</w:t>
+      </w:r>
+    </w:p>
+    <w:p>
+      <w:pPr>
+        <w:pStyle w:val="LOnormal"/>
+        <w:numPr>
+          <w:ilvl w:val="0"/>
+          <w:numId w:val="9"/>
+        </w:numPr>
+        <w:spacing w:lineRule="auto" w:line="360"/>
+        <w:ind w:left="720" w:hanging="360"/>
+        <w:rPr/>
+      </w:pPr>
+      <w:r>
+        <w:rPr>
+          <w:rFonts w:eastAsia="Montserrat" w:cs="Montserrat"/>
+          <w:sz w:val="24"/>
+          <w:szCs w:val="24"/>
+        </w:rPr>
+        <w:t>Eu como um gestor preciso que a aplicação forneça aos usuários internos um dashboard com as estatísticas gerais da quantidade de negócios com status de prospecção, visita, proposta, rejeitado ou fechado</w:t>
+      </w:r>
+    </w:p>
+    <w:p>
+      <w:pPr>
+        <w:pStyle w:val="LOnormal"/>
+        <w:spacing w:lineRule="auto" w:line="360"/>
         <w:rPr>
           <w:rFonts w:ascii="Arial" w:hAnsi="Arial" w:eastAsia="Montserrat" w:cs="Montserrat"/>
           <w:sz w:val="24"/>
@@ -1921,141 +2123,72 @@
     <w:p>
       <w:pPr>
         <w:pStyle w:val="LOnormal"/>
-        <w:numPr>
-          <w:ilvl w:val="0"/>
-          <w:numId w:val="9"/>
-        </w:numPr>
-        <w:spacing w:lineRule="auto" w:line="360"/>
-        <w:ind w:left="720" w:hanging="360"/>
-        <w:rPr>
-          <w:rFonts w:ascii="Arial" w:hAnsi="Arial"/>
-        </w:rPr>
-      </w:pPr>
-      <w:r>
-        <w:rPr>
-          <w:rFonts w:eastAsia="Montserrat" w:cs="Montserrat"/>
-          <w:sz w:val="24"/>
-          <w:szCs w:val="24"/>
-        </w:rPr>
-        <w:t>Eu como um gestor preciso que a aplicação permita o controle ao acesso às diversas funcionalidades a partir dos perfis de usuários internos</w:t>
-      </w:r>
-    </w:p>
-    <w:p>
-      <w:pPr>
-        <w:pStyle w:val="LOnormal"/>
-        <w:numPr>
-          <w:ilvl w:val="0"/>
-          <w:numId w:val="9"/>
-        </w:numPr>
-        <w:spacing w:lineRule="auto" w:line="360"/>
-        <w:ind w:left="720" w:hanging="360"/>
-        <w:rPr>
-          <w:rFonts w:ascii="Arial" w:hAnsi="Arial"/>
-        </w:rPr>
-      </w:pPr>
-      <w:r>
-        <w:rPr>
-          <w:rFonts w:eastAsia="Montserrat" w:cs="Montserrat"/>
-          <w:sz w:val="24"/>
-          <w:szCs w:val="24"/>
-        </w:rPr>
-        <w:t>Eu como um gestor preciso que a aplicação apresente um instrumento de navegação principal (menu de opções do sistema) que dê acesso a todas as funcionalidades que a aplicação provê</w:t>
-      </w:r>
-    </w:p>
-    <w:p>
-      <w:pPr>
-        <w:pStyle w:val="LOnormal"/>
-        <w:numPr>
-          <w:ilvl w:val="0"/>
-          <w:numId w:val="9"/>
-        </w:numPr>
-        <w:spacing w:lineRule="auto" w:line="360"/>
-        <w:ind w:left="720" w:hanging="360"/>
-        <w:rPr>
-          <w:rFonts w:ascii="Arial" w:hAnsi="Arial"/>
-        </w:rPr>
-      </w:pPr>
-      <w:r>
-        <w:rPr>
-          <w:rFonts w:eastAsia="Montserrat" w:cs="Montserrat"/>
-          <w:sz w:val="24"/>
-          <w:szCs w:val="24"/>
-        </w:rPr>
-        <w:t>Eu como um gestor preciso que a aplicação forneça aos usuários externos um endereço público para cada imobiliária cadastrada que ao ser acessado, deve exibir todos os imóveis que ainda não estão em negociação ou que estejam em negociação, mas com status de prospecção, visita ou rejeitado</w:t>
-      </w:r>
-    </w:p>
-    <w:p>
-      <w:pPr>
-        <w:pStyle w:val="LOnormal"/>
-        <w:numPr>
-          <w:ilvl w:val="0"/>
-          <w:numId w:val="9"/>
-        </w:numPr>
-        <w:spacing w:lineRule="auto" w:line="360"/>
-        <w:ind w:left="720" w:hanging="360"/>
-        <w:rPr>
-          <w:rFonts w:ascii="Arial" w:hAnsi="Arial"/>
-        </w:rPr>
-      </w:pPr>
-      <w:r>
-        <w:rPr>
-          <w:rFonts w:eastAsia="Montserrat" w:cs="Montserrat"/>
-          <w:sz w:val="24"/>
-          <w:szCs w:val="24"/>
-        </w:rPr>
-        <w:t>Eu como um gestor preciso que a aplicação forneça aos usuários internos uma pesquisa avançada de imóveis</w:t>
-      </w:r>
-    </w:p>
-    <w:p>
-      <w:pPr>
-        <w:pStyle w:val="LOnormal"/>
-        <w:numPr>
-          <w:ilvl w:val="0"/>
-          <w:numId w:val="9"/>
-        </w:numPr>
-        <w:spacing w:lineRule="auto" w:line="360"/>
-        <w:ind w:left="720" w:hanging="360"/>
-        <w:rPr>
-          <w:rFonts w:ascii="Arial" w:hAnsi="Arial"/>
-        </w:rPr>
-      </w:pPr>
-      <w:r>
-        <w:rPr>
-          <w:rFonts w:eastAsia="Montserrat" w:cs="Montserrat"/>
-          <w:sz w:val="24"/>
-          <w:szCs w:val="24"/>
-        </w:rPr>
-        <w:t>Eu como um gestor preciso que a aplicação forneça aos usuários internos uma pesquisa avançada de leads</w:t>
-      </w:r>
-    </w:p>
-    <w:p>
-      <w:pPr>
-        <w:pStyle w:val="LOnormal"/>
-        <w:numPr>
-          <w:ilvl w:val="0"/>
-          <w:numId w:val="9"/>
-        </w:numPr>
-        <w:spacing w:lineRule="auto" w:line="360"/>
-        <w:ind w:left="720" w:hanging="360"/>
-        <w:rPr>
-          <w:rFonts w:ascii="Arial" w:hAnsi="Arial"/>
-        </w:rPr>
-      </w:pPr>
-      <w:r>
-        <w:rPr>
-          <w:rFonts w:eastAsia="Montserrat" w:cs="Montserrat"/>
-          <w:sz w:val="24"/>
-          <w:szCs w:val="24"/>
-        </w:rPr>
-        <w:t>Eu como um gestor preciso que a aplicação forneça aos usuários internos um dashboard com as estatísticas gerais das leads cadastradas no sistema</w:t>
-      </w:r>
-    </w:p>
-    <w:p>
-      <w:pPr>
-        <w:pStyle w:val="LOnormal"/>
-        <w:numPr>
-          <w:ilvl w:val="0"/>
-          <w:numId w:val="9"/>
+        <w:spacing w:lineRule="auto" w:line="360"/>
+        <w:jc w:val="both"/>
+        <w:rPr>
+          <w:rFonts w:ascii="Arial" w:hAnsi="Arial"/>
+        </w:rPr>
+      </w:pPr>
+      <w:r>
+        <w:rPr>
+          <w:rFonts w:eastAsia="Montserrat" w:cs="Montserrat"/>
+          <w:b/>
+          <w:sz w:val="24"/>
+          <w:szCs w:val="24"/>
+        </w:rPr>
+        <w:t>Administrador</w:t>
+      </w:r>
+    </w:p>
+    <w:p>
+      <w:pPr>
+        <w:pStyle w:val="LOnormal"/>
+        <w:spacing w:lineRule="auto" w:line="360"/>
+        <w:jc w:val="both"/>
+        <w:rPr>
+          <w:rFonts w:ascii="Arial" w:hAnsi="Arial" w:eastAsia="Montserrat" w:cs="Montserrat"/>
+          <w:b/>
+          <w:b/>
+          <w:sz w:val="24"/>
+          <w:szCs w:val="24"/>
+        </w:rPr>
+      </w:pPr>
+      <w:r>
+        <w:rPr>
+          <w:rFonts w:eastAsia="Montserrat" w:cs="Montserrat"/>
+          <w:b/>
+          <w:sz w:val="24"/>
+          <w:szCs w:val="24"/>
+        </w:rPr>
+      </w:r>
+    </w:p>
+    <w:p>
+      <w:pPr>
+        <w:pStyle w:val="LOnormal"/>
+        <w:numPr>
+          <w:ilvl w:val="0"/>
+          <w:numId w:val="1"/>
+        </w:numPr>
+        <w:spacing w:lineRule="auto" w:line="360"/>
+        <w:ind w:left="720" w:hanging="360"/>
+        <w:rPr>
+          <w:rFonts w:ascii="Arial" w:hAnsi="Arial"/>
+        </w:rPr>
+      </w:pPr>
+      <w:r>
+        <w:rPr>
+          <w:rFonts w:eastAsia="Montserrat" w:cs="Montserrat"/>
+          <w:sz w:val="24"/>
+          <w:szCs w:val="24"/>
+        </w:rPr>
+        <w:t>Eu como um administrador preciso que a aplicação ofereça funcionalidade de login de usuários (com o papel de administrador) com a possibilidade do registro de novos usuários de forma autônoma por pessoas que ainda não estão cadastradas</w:t>
+      </w:r>
+    </w:p>
+    <w:p>
+      <w:pPr>
+        <w:pStyle w:val="LOnormal"/>
+        <w:numPr>
+          <w:ilvl w:val="0"/>
+          <w:numId w:val="1"/>
         </w:numPr>
         <w:spacing w:lineRule="auto" w:line="360"/>
         <w:ind w:left="720" w:hanging="360"/>
@@ -2067,13 +2200,204 @@
           <w:sz w:val="24"/>
           <w:szCs w:val="24"/>
         </w:rPr>
-        <w:t>Eu como um gestor preciso que a aplicação forneça aos usuários internos um dashboard com as estatísticas gerais da quantidade de negócios com status de prospecção, visita, proposta, rejeitado ou fechado</w:t>
-      </w:r>
-    </w:p>
-    <w:p>
-      <w:pPr>
-        <w:pStyle w:val="LOnormal"/>
-        <w:spacing w:lineRule="auto" w:line="360"/>
+        <w:t>Eu como um administrador preciso que a aplicação permita o cadastro, visualização, alteração e deleção de gestores</w:t>
+      </w:r>
+    </w:p>
+    <w:p>
+      <w:pPr>
+        <w:pStyle w:val="LOnormal"/>
+        <w:numPr>
+          <w:ilvl w:val="0"/>
+          <w:numId w:val="1"/>
+        </w:numPr>
+        <w:spacing w:lineRule="auto" w:line="360"/>
+        <w:ind w:left="720" w:hanging="360"/>
+        <w:rPr/>
+      </w:pPr>
+      <w:r>
+        <w:rPr>
+          <w:rFonts w:eastAsia="Montserrat" w:cs="Montserrat"/>
+          <w:sz w:val="24"/>
+          <w:szCs w:val="24"/>
+        </w:rPr>
+        <w:t>Eu como um administrador preciso que a aplicação permita o cadastro, visualização, alteração e deleção de despachantes</w:t>
+      </w:r>
+    </w:p>
+    <w:p>
+      <w:pPr>
+        <w:pStyle w:val="LOnormal"/>
+        <w:numPr>
+          <w:ilvl w:val="0"/>
+          <w:numId w:val="1"/>
+        </w:numPr>
+        <w:spacing w:lineRule="auto" w:line="360"/>
+        <w:ind w:left="720" w:hanging="360"/>
+        <w:rPr/>
+      </w:pPr>
+      <w:r>
+        <w:rPr>
+          <w:rFonts w:eastAsia="Montserrat" w:cs="Montserrat"/>
+          <w:sz w:val="24"/>
+          <w:szCs w:val="24"/>
+        </w:rPr>
+        <w:t>Eu como um administrador preciso que a aplicação permita o cadastro, visualização, alteração e deleção de corretores</w:t>
+      </w:r>
+    </w:p>
+    <w:p>
+      <w:pPr>
+        <w:pStyle w:val="LOnormal"/>
+        <w:numPr>
+          <w:ilvl w:val="0"/>
+          <w:numId w:val="1"/>
+        </w:numPr>
+        <w:spacing w:lineRule="auto" w:line="360"/>
+        <w:ind w:left="720" w:hanging="360"/>
+        <w:rPr/>
+      </w:pPr>
+      <w:r>
+        <w:rPr>
+          <w:rFonts w:eastAsia="Montserrat" w:cs="Montserrat"/>
+          <w:sz w:val="24"/>
+          <w:szCs w:val="24"/>
+        </w:rPr>
+        <w:t>Eu como um administrador preciso que a aplicação permita o cadastro, visualização, alteração e deleção de secretárias</w:t>
+      </w:r>
+    </w:p>
+    <w:p>
+      <w:pPr>
+        <w:pStyle w:val="LOnormal"/>
+        <w:numPr>
+          <w:ilvl w:val="0"/>
+          <w:numId w:val="1"/>
+        </w:numPr>
+        <w:spacing w:lineRule="auto" w:line="360"/>
+        <w:ind w:left="720" w:hanging="360"/>
+        <w:rPr>
+          <w:rFonts w:ascii="Arial" w:hAnsi="Arial"/>
+        </w:rPr>
+      </w:pPr>
+      <w:r>
+        <w:rPr>
+          <w:rFonts w:eastAsia="Montserrat" w:cs="Montserrat"/>
+          <w:sz w:val="24"/>
+          <w:szCs w:val="24"/>
+        </w:rPr>
+        <w:t>Eu como um administrador preciso que a aplicação permita o cadastro, visualização, alteração e deleção de imobiliárias</w:t>
+      </w:r>
+    </w:p>
+    <w:p>
+      <w:pPr>
+        <w:pStyle w:val="LOnormal"/>
+        <w:numPr>
+          <w:ilvl w:val="0"/>
+          <w:numId w:val="1"/>
+        </w:numPr>
+        <w:spacing w:lineRule="auto" w:line="360"/>
+        <w:ind w:left="720" w:hanging="360"/>
+        <w:rPr>
+          <w:rFonts w:ascii="Arial" w:hAnsi="Arial"/>
+        </w:rPr>
+      </w:pPr>
+      <w:r>
+        <w:rPr>
+          <w:rFonts w:eastAsia="Montserrat" w:cs="Montserrat"/>
+          <w:sz w:val="24"/>
+          <w:szCs w:val="24"/>
+        </w:rPr>
+        <w:t>Eu como um administrador preciso que a aplicação permita o cadastro, visualização, alteração e deleção de imóveis</w:t>
+      </w:r>
+    </w:p>
+    <w:p>
+      <w:pPr>
+        <w:pStyle w:val="LOnormal"/>
+        <w:numPr>
+          <w:ilvl w:val="0"/>
+          <w:numId w:val="1"/>
+        </w:numPr>
+        <w:spacing w:lineRule="auto" w:line="360"/>
+        <w:ind w:left="720" w:hanging="360"/>
+        <w:rPr>
+          <w:rFonts w:ascii="Arial" w:hAnsi="Arial"/>
+        </w:rPr>
+      </w:pPr>
+      <w:r>
+        <w:rPr>
+          <w:rFonts w:eastAsia="Montserrat" w:cs="Montserrat"/>
+          <w:sz w:val="24"/>
+          <w:szCs w:val="24"/>
+        </w:rPr>
+        <w:t>Eu como um administrador preciso que a aplicação permita o cadastro, visualização, alteração e deleção de proprietários</w:t>
+      </w:r>
+    </w:p>
+    <w:p>
+      <w:pPr>
+        <w:pStyle w:val="LOnormal"/>
+        <w:numPr>
+          <w:ilvl w:val="0"/>
+          <w:numId w:val="1"/>
+        </w:numPr>
+        <w:spacing w:lineRule="auto" w:line="360"/>
+        <w:ind w:left="720" w:hanging="360"/>
+        <w:rPr>
+          <w:rFonts w:ascii="Arial" w:hAnsi="Arial"/>
+        </w:rPr>
+      </w:pPr>
+      <w:r>
+        <w:rPr>
+          <w:rFonts w:eastAsia="Montserrat" w:cs="Montserrat"/>
+          <w:sz w:val="24"/>
+          <w:szCs w:val="24"/>
+        </w:rPr>
+        <w:t>Eu como um administrador preciso que a aplicação permita o cadastro, visualização, alteração e deleção de clientes</w:t>
+      </w:r>
+    </w:p>
+    <w:p>
+      <w:pPr>
+        <w:pStyle w:val="LOnormal"/>
+        <w:numPr>
+          <w:ilvl w:val="0"/>
+          <w:numId w:val="1"/>
+        </w:numPr>
+        <w:spacing w:lineRule="auto" w:line="360"/>
+        <w:ind w:left="720" w:hanging="360"/>
+        <w:rPr>
+          <w:rFonts w:ascii="Arial" w:hAnsi="Arial"/>
+        </w:rPr>
+      </w:pPr>
+      <w:r>
+        <w:rPr>
+          <w:rFonts w:eastAsia="Montserrat" w:cs="Montserrat"/>
+          <w:sz w:val="24"/>
+          <w:szCs w:val="24"/>
+        </w:rPr>
+        <w:t>Eu como um administrador preciso que a aplicação permita o cadastro, visualização, alteração e deleção de leads</w:t>
+      </w:r>
+    </w:p>
+    <w:p>
+      <w:pPr>
+        <w:pStyle w:val="LOnormal"/>
+        <w:numPr>
+          <w:ilvl w:val="0"/>
+          <w:numId w:val="1"/>
+        </w:numPr>
+        <w:spacing w:lineRule="auto" w:line="360"/>
+        <w:ind w:left="720" w:hanging="360"/>
+        <w:rPr/>
+      </w:pPr>
+      <w:r>
+        <w:rPr>
+          <w:rFonts w:eastAsia="Montserrat" w:cs="Montserrat"/>
+          <w:sz w:val="24"/>
+          <w:szCs w:val="24"/>
+        </w:rPr>
+        <w:t>Eu como um administrador preciso que a aplicação permita o cadastro, visualização, alteração e deleção de negócios</w:t>
+      </w:r>
+    </w:p>
+    <w:p>
+      <w:pPr>
+        <w:pStyle w:val="LOnormal"/>
+        <w:spacing w:lineRule="auto" w:line="360"/>
+        <w:jc w:val="both"/>
         <w:rPr>
           <w:rFonts w:ascii="Arial" w:hAnsi="Arial" w:eastAsia="Montserrat" w:cs="Montserrat"/>
           <w:sz w:val="24"/>
@@ -2104,7 +2428,7 @@
           <w:sz w:val="24"/>
           <w:szCs w:val="24"/>
         </w:rPr>
-        <w:t>Administrador</w:t>
+        <w:t>Gestor</w:t>
       </w:r>
     </w:p>
     <w:p>
@@ -2113,50 +2437,571 @@
         <w:spacing w:lineRule="auto" w:line="360"/>
         <w:jc w:val="both"/>
         <w:rPr>
+          <w:rFonts w:eastAsia="Montserrat" w:cs="Montserrat"/>
+          <w:sz w:val="24"/>
+          <w:szCs w:val="24"/>
+        </w:rPr>
+      </w:pPr>
+      <w:r>
+        <w:rPr>
+          <w:rFonts w:eastAsia="Montserrat" w:cs="Montserrat"/>
+          <w:sz w:val="24"/>
+          <w:szCs w:val="24"/>
+        </w:rPr>
+      </w:r>
+    </w:p>
+    <w:p>
+      <w:pPr>
+        <w:pStyle w:val="LOnormal"/>
+        <w:numPr>
+          <w:ilvl w:val="0"/>
+          <w:numId w:val="14"/>
+        </w:numPr>
+        <w:spacing w:lineRule="auto" w:line="360"/>
+        <w:ind w:left="720" w:hanging="360"/>
+        <w:rPr/>
+      </w:pPr>
+      <w:r>
+        <w:rPr>
+          <w:rFonts w:eastAsia="Montserrat" w:cs="Montserrat"/>
+          <w:sz w:val="24"/>
+          <w:szCs w:val="24"/>
+        </w:rPr>
+        <w:t>Eu como um gestor preciso que a aplicação permita o cadastro, visualização, alteração e deleção de despachantes</w:t>
+      </w:r>
+    </w:p>
+    <w:p>
+      <w:pPr>
+        <w:pStyle w:val="LOnormal"/>
+        <w:numPr>
+          <w:ilvl w:val="0"/>
+          <w:numId w:val="14"/>
+        </w:numPr>
+        <w:spacing w:lineRule="auto" w:line="360"/>
+        <w:ind w:left="720" w:hanging="360"/>
+        <w:rPr/>
+      </w:pPr>
+      <w:r>
+        <w:rPr>
+          <w:rFonts w:eastAsia="Montserrat" w:cs="Montserrat"/>
+          <w:sz w:val="24"/>
+          <w:szCs w:val="24"/>
+        </w:rPr>
+        <w:t>Eu como um gestor preciso que a aplicação permita o cadastro, visualização, alteração e deleção de corretores</w:t>
+      </w:r>
+    </w:p>
+    <w:p>
+      <w:pPr>
+        <w:pStyle w:val="LOnormal"/>
+        <w:numPr>
+          <w:ilvl w:val="0"/>
+          <w:numId w:val="14"/>
+        </w:numPr>
+        <w:spacing w:lineRule="auto" w:line="360"/>
+        <w:ind w:left="720" w:hanging="360"/>
+        <w:rPr/>
+      </w:pPr>
+      <w:r>
+        <w:rPr>
+          <w:rFonts w:eastAsia="Montserrat" w:cs="Montserrat"/>
+          <w:sz w:val="24"/>
+          <w:szCs w:val="24"/>
+        </w:rPr>
+        <w:t>Eu como um gestor preciso que a aplicação permita o cadastro, visualização, alteração e deleção de secretárias</w:t>
+      </w:r>
+    </w:p>
+    <w:p>
+      <w:pPr>
+        <w:pStyle w:val="LOnormal"/>
+        <w:numPr>
+          <w:ilvl w:val="0"/>
+          <w:numId w:val="14"/>
+        </w:numPr>
+        <w:spacing w:lineRule="auto" w:line="360"/>
+        <w:ind w:left="720" w:hanging="360"/>
+        <w:rPr>
+          <w:rFonts w:ascii="Arial" w:hAnsi="Arial"/>
+        </w:rPr>
+      </w:pPr>
+      <w:r>
+        <w:rPr>
+          <w:rFonts w:eastAsia="Montserrat" w:cs="Montserrat"/>
+          <w:sz w:val="24"/>
+          <w:szCs w:val="24"/>
+        </w:rPr>
+        <w:t>Eu como um gestor preciso que a aplicação permita o cadastro, visualização, alteração e deleção de imóveis</w:t>
+      </w:r>
+    </w:p>
+    <w:p>
+      <w:pPr>
+        <w:pStyle w:val="LOnormal"/>
+        <w:numPr>
+          <w:ilvl w:val="0"/>
+          <w:numId w:val="14"/>
+        </w:numPr>
+        <w:spacing w:lineRule="auto" w:line="360"/>
+        <w:ind w:left="720" w:hanging="360"/>
+        <w:rPr>
+          <w:rFonts w:ascii="Arial" w:hAnsi="Arial"/>
+        </w:rPr>
+      </w:pPr>
+      <w:r>
+        <w:rPr>
+          <w:rFonts w:eastAsia="Montserrat" w:cs="Montserrat"/>
+          <w:sz w:val="24"/>
+          <w:szCs w:val="24"/>
+        </w:rPr>
+        <w:t>Eu como um gestor preciso que a aplicação permita o cadastro, visualização, alteração e deleção de proprietários</w:t>
+      </w:r>
+    </w:p>
+    <w:p>
+      <w:pPr>
+        <w:pStyle w:val="LOnormal"/>
+        <w:numPr>
+          <w:ilvl w:val="0"/>
+          <w:numId w:val="14"/>
+        </w:numPr>
+        <w:spacing w:lineRule="auto" w:line="360"/>
+        <w:ind w:left="720" w:hanging="360"/>
+        <w:rPr>
+          <w:rFonts w:ascii="Arial" w:hAnsi="Arial"/>
+        </w:rPr>
+      </w:pPr>
+      <w:r>
+        <w:rPr>
+          <w:rFonts w:eastAsia="Montserrat" w:cs="Montserrat"/>
+          <w:sz w:val="24"/>
+          <w:szCs w:val="24"/>
+        </w:rPr>
+        <w:t>Eu como um gestor preciso que a aplicação permita o cadastro, visualização, alteração e deleção de clientes</w:t>
+      </w:r>
+    </w:p>
+    <w:p>
+      <w:pPr>
+        <w:pStyle w:val="LOnormal"/>
+        <w:numPr>
+          <w:ilvl w:val="0"/>
+          <w:numId w:val="14"/>
+        </w:numPr>
+        <w:spacing w:lineRule="auto" w:line="360"/>
+        <w:ind w:left="720" w:hanging="360"/>
+        <w:rPr>
+          <w:rFonts w:ascii="Arial" w:hAnsi="Arial"/>
+        </w:rPr>
+      </w:pPr>
+      <w:r>
+        <w:rPr>
+          <w:rFonts w:eastAsia="Montserrat" w:cs="Montserrat"/>
+          <w:sz w:val="24"/>
+          <w:szCs w:val="24"/>
+        </w:rPr>
+        <w:t>Eu como um gestor preciso que a aplicação permita o cadastro, visualização, alteração e deleção de leads</w:t>
+      </w:r>
+    </w:p>
+    <w:p>
+      <w:pPr>
+        <w:pStyle w:val="LOnormal"/>
+        <w:numPr>
+          <w:ilvl w:val="0"/>
+          <w:numId w:val="14"/>
+        </w:numPr>
+        <w:spacing w:lineRule="auto" w:line="360"/>
+        <w:ind w:left="720" w:hanging="360"/>
+        <w:rPr>
+          <w:rFonts w:ascii="Arial" w:hAnsi="Arial"/>
+        </w:rPr>
+      </w:pPr>
+      <w:r>
+        <w:rPr>
+          <w:rFonts w:eastAsia="Montserrat" w:cs="Montserrat"/>
+          <w:sz w:val="24"/>
+          <w:szCs w:val="24"/>
+        </w:rPr>
+        <w:t>Eu como um gestor preciso que a aplicação permita o cadastro, visualização, alteração e deleção de negócios</w:t>
+      </w:r>
+    </w:p>
+    <w:p>
+      <w:pPr>
+        <w:pStyle w:val="LOnormal"/>
+        <w:numPr>
+          <w:ilvl w:val="0"/>
+          <w:numId w:val="14"/>
+        </w:numPr>
+        <w:spacing w:lineRule="auto" w:line="360"/>
+        <w:ind w:left="720" w:hanging="360"/>
+        <w:rPr>
+          <w:rFonts w:ascii="Arial" w:hAnsi="Arial"/>
+        </w:rPr>
+      </w:pPr>
+      <w:r>
+        <w:rPr>
+          <w:rFonts w:eastAsia="Montserrat" w:cs="Montserrat"/>
+          <w:sz w:val="24"/>
+          <w:szCs w:val="24"/>
+        </w:rPr>
+        <w:t>Eu como um gestor preciso que a aplicação forneça um dashboard com as estatísticas dos valores totais de comissões a receber referente aos negócios fechados por mês da imobiliária</w:t>
+      </w:r>
+    </w:p>
+    <w:p>
+      <w:pPr>
+        <w:pStyle w:val="LOnormal"/>
+        <w:numPr>
+          <w:ilvl w:val="0"/>
+          <w:numId w:val="14"/>
+        </w:numPr>
+        <w:spacing w:lineRule="auto" w:line="360"/>
+        <w:ind w:left="720" w:hanging="360"/>
+        <w:rPr/>
+      </w:pPr>
+      <w:r>
+        <w:rPr>
+          <w:rFonts w:eastAsia="Montserrat" w:cs="Montserrat"/>
+          <w:sz w:val="24"/>
+          <w:szCs w:val="24"/>
+        </w:rPr>
+        <w:t>Eu como um gestor preciso que a aplicação forneça um dashboard com as estatísticas dos valores totais de comissões a pagar aos corretores referente aos negócios fechados por mês da imobiliária</w:t>
+      </w:r>
+    </w:p>
+    <w:p>
+      <w:pPr>
+        <w:pStyle w:val="LOnormal"/>
+        <w:numPr>
+          <w:ilvl w:val="0"/>
+          <w:numId w:val="14"/>
+        </w:numPr>
+        <w:spacing w:lineRule="auto" w:line="360"/>
+        <w:ind w:left="720" w:hanging="360"/>
+        <w:rPr/>
+      </w:pPr>
+      <w:r>
+        <w:rPr>
+          <w:rFonts w:eastAsia="Montserrat" w:cs="Montserrat"/>
+          <w:sz w:val="24"/>
+          <w:szCs w:val="24"/>
+        </w:rPr>
+        <w:t xml:space="preserve">Eu como um </w:t>
+      </w:r>
+      <w:r>
+        <w:rPr>
+          <w:rFonts w:eastAsia="Montserrat" w:cs="Montserrat"/>
+          <w:color w:val="auto"/>
+          <w:kern w:val="0"/>
+          <w:sz w:val="24"/>
+          <w:szCs w:val="24"/>
+          <w:lang w:val="en-US" w:eastAsia="zh-CN" w:bidi="hi-IN"/>
+        </w:rPr>
+        <w:t xml:space="preserve">gestor </w:t>
+      </w:r>
+      <w:r>
+        <w:rPr>
+          <w:rFonts w:eastAsia="Montserrat" w:cs="Montserrat"/>
+          <w:sz w:val="24"/>
+          <w:szCs w:val="24"/>
+        </w:rPr>
+        <w:t xml:space="preserve">preciso que a aplicação forneça um dashboard com as estatísticas dos valores totais de comissões a pagar aos corretores referente aos </w:t>
+      </w:r>
+      <w:r>
+        <w:rPr>
+          <w:rFonts w:eastAsia="Montserrat" w:cs="Montserrat"/>
+          <w:color w:val="auto"/>
+          <w:kern w:val="0"/>
+          <w:sz w:val="24"/>
+          <w:szCs w:val="24"/>
+          <w:lang w:val="en-US" w:eastAsia="zh-CN" w:bidi="hi-IN"/>
+        </w:rPr>
+        <w:t>imóveis</w:t>
+      </w:r>
+      <w:r>
+        <w:rPr>
+          <w:rFonts w:eastAsia="Montserrat" w:cs="Montserrat"/>
+          <w:sz w:val="24"/>
+          <w:szCs w:val="24"/>
+        </w:rPr>
+        <w:t xml:space="preserve"> </w:t>
+      </w:r>
+      <w:r>
+        <w:rPr>
+          <w:rFonts w:eastAsia="Montserrat" w:cs="Montserrat"/>
+          <w:color w:val="auto"/>
+          <w:kern w:val="0"/>
+          <w:sz w:val="24"/>
+          <w:szCs w:val="24"/>
+          <w:lang w:val="en-US" w:eastAsia="zh-CN" w:bidi="hi-IN"/>
+        </w:rPr>
+        <w:t>captados</w:t>
+      </w:r>
+      <w:r>
+        <w:rPr>
+          <w:rFonts w:eastAsia="Montserrat" w:cs="Montserrat"/>
+          <w:sz w:val="24"/>
+          <w:szCs w:val="24"/>
+        </w:rPr>
+        <w:t xml:space="preserve"> por mês na imobiliária</w:t>
+      </w:r>
+    </w:p>
+    <w:p>
+      <w:pPr>
+        <w:pStyle w:val="LOnormal"/>
+        <w:numPr>
+          <w:ilvl w:val="0"/>
+          <w:numId w:val="14"/>
+        </w:numPr>
+        <w:spacing w:lineRule="auto" w:line="360"/>
+        <w:ind w:left="720" w:hanging="360"/>
+        <w:rPr/>
+      </w:pPr>
+      <w:r>
+        <w:rPr>
+          <w:rFonts w:eastAsia="Montserrat" w:cs="Montserrat"/>
+          <w:sz w:val="24"/>
+          <w:szCs w:val="24"/>
+        </w:rPr>
+        <w:t xml:space="preserve">Eu como um </w:t>
+      </w:r>
+      <w:r>
+        <w:rPr>
+          <w:rFonts w:eastAsia="Montserrat" w:cs="Montserrat"/>
+          <w:color w:val="auto"/>
+          <w:kern w:val="0"/>
+          <w:sz w:val="24"/>
+          <w:szCs w:val="24"/>
+          <w:lang w:val="en-US" w:eastAsia="zh-CN" w:bidi="hi-IN"/>
+        </w:rPr>
+        <w:t>gestor</w:t>
+      </w:r>
+      <w:r>
+        <w:rPr>
+          <w:rFonts w:eastAsia="Montserrat" w:cs="Montserrat"/>
+          <w:sz w:val="24"/>
+          <w:szCs w:val="24"/>
+        </w:rPr>
+        <w:t xml:space="preserve"> preciso que a aplicação permita o preenchimento e impressão da ficha de visita que deverá ser anexada no negócio</w:t>
+      </w:r>
+    </w:p>
+    <w:p>
+      <w:pPr>
+        <w:pStyle w:val="LOnormal"/>
+        <w:numPr>
+          <w:ilvl w:val="0"/>
+          <w:numId w:val="14"/>
+        </w:numPr>
+        <w:spacing w:lineRule="auto" w:line="360"/>
+        <w:ind w:left="720" w:hanging="360"/>
+        <w:rPr/>
+      </w:pPr>
+      <w:r>
+        <w:rPr>
+          <w:rFonts w:eastAsia="Montserrat" w:cs="Montserrat"/>
+          <w:sz w:val="24"/>
+          <w:szCs w:val="24"/>
+        </w:rPr>
+        <w:t>Eu como um gestor preciso que a aplicação permita o anexo de arquivos referentes aos trâmites da venda do imóvel no negócio que foi enviado por um corretor com status proposta</w:t>
+      </w:r>
+    </w:p>
+    <w:p>
+      <w:pPr>
+        <w:pStyle w:val="LOnormal"/>
+        <w:numPr>
+          <w:ilvl w:val="0"/>
+          <w:numId w:val="14"/>
+        </w:numPr>
+        <w:spacing w:lineRule="auto" w:line="360"/>
+        <w:ind w:left="720" w:hanging="360"/>
+        <w:rPr/>
+      </w:pPr>
+      <w:r>
+        <w:rPr>
+          <w:rFonts w:eastAsia="Montserrat" w:cs="Montserrat"/>
+          <w:sz w:val="24"/>
+          <w:szCs w:val="24"/>
+        </w:rPr>
+        <w:t>Eu como um gestor preciso que a aplicação permita o direcionamento de um negocio com status proposta para um despachante, a negociação deve conter um cliente, um imóvel e a ficha de visita anexada e os arquivos anexados pelo gestor</w:t>
+      </w:r>
+    </w:p>
+    <w:p>
+      <w:pPr>
+        <w:pStyle w:val="LOnormal"/>
+        <w:spacing w:lineRule="auto" w:line="360"/>
+        <w:jc w:val="both"/>
+        <w:rPr>
           <w:rFonts w:ascii="Arial" w:hAnsi="Arial" w:eastAsia="Montserrat" w:cs="Montserrat"/>
-          <w:b/>
-          <w:b/>
-          <w:sz w:val="24"/>
-          <w:szCs w:val="24"/>
-        </w:rPr>
-      </w:pPr>
-      <w:r>
-        <w:rPr>
-          <w:rFonts w:eastAsia="Montserrat" w:cs="Montserrat"/>
-          <w:b/>
-          <w:sz w:val="24"/>
-          <w:szCs w:val="24"/>
-        </w:rPr>
-      </w:r>
-    </w:p>
-    <w:p>
-      <w:pPr>
-        <w:pStyle w:val="LOnormal"/>
-        <w:numPr>
-          <w:ilvl w:val="0"/>
-          <w:numId w:val="1"/>
-        </w:numPr>
-        <w:spacing w:lineRule="auto" w:line="360"/>
-        <w:ind w:left="720" w:hanging="360"/>
-        <w:rPr>
-          <w:rFonts w:ascii="Arial" w:hAnsi="Arial"/>
-        </w:rPr>
-      </w:pPr>
-      <w:r>
-        <w:rPr>
-          <w:rFonts w:eastAsia="Montserrat" w:cs="Montserrat"/>
-          <w:sz w:val="24"/>
-          <w:szCs w:val="24"/>
-        </w:rPr>
-        <w:t>Eu como um administrador preciso que a aplicação ofereça funcionalidade de login de usuários (com o papel de administrador) com a possibilidade do registro de novos usuários de forma autônoma por pessoas que ainda não estão cadastradas</w:t>
-      </w:r>
-    </w:p>
-    <w:p>
-      <w:pPr>
-        <w:pStyle w:val="LOnormal"/>
-        <w:numPr>
-          <w:ilvl w:val="0"/>
-          <w:numId w:val="1"/>
+          <w:sz w:val="24"/>
+          <w:szCs w:val="24"/>
+        </w:rPr>
+      </w:pPr>
+      <w:r>
+        <w:rPr>
+          <w:rFonts w:eastAsia="Montserrat" w:cs="Montserrat"/>
+          <w:sz w:val="24"/>
+          <w:szCs w:val="24"/>
+        </w:rPr>
+      </w:r>
+    </w:p>
+    <w:p>
+      <w:pPr>
+        <w:pStyle w:val="LOnormal"/>
+        <w:spacing w:lineRule="auto" w:line="360"/>
+        <w:jc w:val="both"/>
+        <w:rPr>
+          <w:rFonts w:ascii="Arial" w:hAnsi="Arial"/>
+        </w:rPr>
+      </w:pPr>
+      <w:r>
+        <w:rPr>
+          <w:rFonts w:eastAsia="Montserrat" w:cs="Montserrat"/>
+          <w:b/>
+          <w:sz w:val="24"/>
+          <w:szCs w:val="24"/>
+        </w:rPr>
+        <w:t>Despachante</w:t>
+      </w:r>
+    </w:p>
+    <w:p>
+      <w:pPr>
+        <w:pStyle w:val="LOnormal"/>
+        <w:spacing w:lineRule="auto" w:line="360"/>
+        <w:jc w:val="both"/>
+        <w:rPr>
+          <w:rFonts w:ascii="Arial" w:hAnsi="Arial" w:eastAsia="Montserrat" w:cs="Montserrat"/>
+          <w:sz w:val="24"/>
+          <w:szCs w:val="24"/>
+        </w:rPr>
+      </w:pPr>
+      <w:r>
+        <w:rPr>
+          <w:rFonts w:eastAsia="Montserrat" w:cs="Montserrat"/>
+          <w:sz w:val="24"/>
+          <w:szCs w:val="24"/>
+        </w:rPr>
+      </w:r>
+    </w:p>
+    <w:p>
+      <w:pPr>
+        <w:pStyle w:val="LOnormal"/>
+        <w:numPr>
+          <w:ilvl w:val="0"/>
+          <w:numId w:val="7"/>
+        </w:numPr>
+        <w:spacing w:lineRule="auto" w:line="360"/>
+        <w:ind w:left="720" w:hanging="360"/>
+        <w:rPr>
+          <w:rFonts w:ascii="Arial" w:hAnsi="Arial"/>
+        </w:rPr>
+      </w:pPr>
+      <w:r>
+        <w:rPr>
+          <w:rFonts w:eastAsia="Montserrat" w:cs="Montserrat"/>
+          <w:sz w:val="24"/>
+          <w:szCs w:val="24"/>
+        </w:rPr>
+        <w:t xml:space="preserve">Eu como um despachante preciso que a aplicação permita a visualização de </w:t>
+      </w:r>
+      <w:r>
+        <w:rPr>
+          <w:rFonts w:eastAsia="Montserrat" w:cs="Montserrat"/>
+          <w:color w:val="auto"/>
+          <w:kern w:val="0"/>
+          <w:sz w:val="24"/>
+          <w:szCs w:val="24"/>
+          <w:lang w:val="en-US" w:eastAsia="zh-CN" w:bidi="hi-IN"/>
+        </w:rPr>
+        <w:t>gestores</w:t>
+      </w:r>
+    </w:p>
+    <w:p>
+      <w:pPr>
+        <w:pStyle w:val="LOnormal"/>
+        <w:numPr>
+          <w:ilvl w:val="0"/>
+          <w:numId w:val="7"/>
+        </w:numPr>
+        <w:spacing w:lineRule="auto" w:line="360"/>
+        <w:ind w:left="720" w:hanging="360"/>
+        <w:rPr>
+          <w:rFonts w:ascii="Arial" w:hAnsi="Arial"/>
+        </w:rPr>
+      </w:pPr>
+      <w:r>
+        <w:rPr>
+          <w:rFonts w:eastAsia="Montserrat" w:cs="Montserrat"/>
+          <w:sz w:val="24"/>
+          <w:szCs w:val="24"/>
+        </w:rPr>
+        <w:t>Eu como um despachante preciso que a aplicação permita a visualização de imóveis</w:t>
+      </w:r>
+    </w:p>
+    <w:p>
+      <w:pPr>
+        <w:pStyle w:val="LOnormal"/>
+        <w:numPr>
+          <w:ilvl w:val="0"/>
+          <w:numId w:val="7"/>
+        </w:numPr>
+        <w:spacing w:lineRule="auto" w:line="360"/>
+        <w:ind w:left="720" w:hanging="360"/>
+        <w:rPr>
+          <w:rFonts w:ascii="Arial" w:hAnsi="Arial"/>
+        </w:rPr>
+      </w:pPr>
+      <w:r>
+        <w:rPr>
+          <w:rFonts w:eastAsia="Montserrat" w:cs="Montserrat"/>
+          <w:sz w:val="24"/>
+          <w:szCs w:val="24"/>
+        </w:rPr>
+        <w:t>Eu como um despachante preciso que a aplicação permita a visualização de proprietários</w:t>
+      </w:r>
+    </w:p>
+    <w:p>
+      <w:pPr>
+        <w:pStyle w:val="LOnormal"/>
+        <w:numPr>
+          <w:ilvl w:val="0"/>
+          <w:numId w:val="7"/>
+        </w:numPr>
+        <w:spacing w:lineRule="auto" w:line="360"/>
+        <w:ind w:left="720" w:hanging="360"/>
+        <w:rPr>
+          <w:rFonts w:ascii="Arial" w:hAnsi="Arial"/>
+        </w:rPr>
+      </w:pPr>
+      <w:r>
+        <w:rPr>
+          <w:rFonts w:eastAsia="Montserrat" w:cs="Montserrat"/>
+          <w:sz w:val="24"/>
+          <w:szCs w:val="24"/>
+        </w:rPr>
+        <w:t>Eu como um despachante preciso que a aplicação permita a visualização de clientes</w:t>
+      </w:r>
+    </w:p>
+    <w:p>
+      <w:pPr>
+        <w:pStyle w:val="LOnormal"/>
+        <w:numPr>
+          <w:ilvl w:val="0"/>
+          <w:numId w:val="7"/>
+        </w:numPr>
+        <w:spacing w:lineRule="auto" w:line="360"/>
+        <w:ind w:left="720" w:hanging="360"/>
+        <w:rPr>
+          <w:rFonts w:ascii="Arial" w:hAnsi="Arial"/>
+        </w:rPr>
+      </w:pPr>
+      <w:r>
+        <w:rPr>
+          <w:rFonts w:eastAsia="Montserrat" w:cs="Montserrat"/>
+          <w:sz w:val="24"/>
+          <w:szCs w:val="24"/>
+        </w:rPr>
+        <w:t>Eu como um despachante preciso que a aplicação permita a visualização de leads</w:t>
+      </w:r>
+    </w:p>
+    <w:p>
+      <w:pPr>
+        <w:pStyle w:val="LOnormal"/>
+        <w:numPr>
+          <w:ilvl w:val="0"/>
+          <w:numId w:val="7"/>
         </w:numPr>
         <w:spacing w:lineRule="auto" w:line="360"/>
         <w:ind w:left="720" w:hanging="360"/>
@@ -2168,15 +3013,15 @@
           <w:sz w:val="24"/>
           <w:szCs w:val="24"/>
         </w:rPr>
-        <w:t>Eu como um administrador preciso que a aplicação permita o cadastro, visualização, alteração e deleção de gestores</w:t>
-      </w:r>
-    </w:p>
-    <w:p>
-      <w:pPr>
-        <w:pStyle w:val="LOnormal"/>
-        <w:numPr>
-          <w:ilvl w:val="0"/>
-          <w:numId w:val="1"/>
+        <w:t>Eu como um despachante preciso que a aplicação permita o anexo de arquivos referentes aos trâmites da venda do imóvel no negócio que foi enviado por um gestor com status proposta</w:t>
+      </w:r>
+    </w:p>
+    <w:p>
+      <w:pPr>
+        <w:pStyle w:val="LOnormal"/>
+        <w:numPr>
+          <w:ilvl w:val="0"/>
+          <w:numId w:val="7"/>
         </w:numPr>
         <w:spacing w:lineRule="auto" w:line="360"/>
         <w:ind w:left="720" w:hanging="360"/>
@@ -2188,15 +3033,15 @@
           <w:sz w:val="24"/>
           <w:szCs w:val="24"/>
         </w:rPr>
-        <w:t>Eu como um administrador preciso que a aplicação permita o cadastro, visualização, alteração e deleção de despachantes</w:t>
-      </w:r>
-    </w:p>
-    <w:p>
-      <w:pPr>
-        <w:pStyle w:val="LOnormal"/>
-        <w:numPr>
-          <w:ilvl w:val="0"/>
-          <w:numId w:val="1"/>
+        <w:t>Eu como um despachante preciso que a aplicação permita a alteração do status do negócio para fechado, caso os trâmites referente a venda do imóvel seja aprovado</w:t>
+      </w:r>
+    </w:p>
+    <w:p>
+      <w:pPr>
+        <w:pStyle w:val="LOnormal"/>
+        <w:numPr>
+          <w:ilvl w:val="0"/>
+          <w:numId w:val="7"/>
         </w:numPr>
         <w:spacing w:lineRule="auto" w:line="360"/>
         <w:ind w:left="720" w:hanging="360"/>
@@ -2208,15 +3053,171 @@
           <w:sz w:val="24"/>
           <w:szCs w:val="24"/>
         </w:rPr>
-        <w:t>Eu como um administrador preciso que a aplicação permita o cadastro, visualização, alteração e deleção de corretores</w:t>
-      </w:r>
-    </w:p>
-    <w:p>
-      <w:pPr>
-        <w:pStyle w:val="LOnormal"/>
-        <w:numPr>
-          <w:ilvl w:val="0"/>
-          <w:numId w:val="1"/>
+        <w:t>Eu como um despachante preciso que a aplicação permita a alteração do status do negócio para rejeitado, caso os trâmites referente a venda do imóvel não seja aprovado</w:t>
+      </w:r>
+    </w:p>
+    <w:p>
+      <w:pPr>
+        <w:pStyle w:val="LOnormal"/>
+        <w:spacing w:lineRule="auto" w:line="360"/>
+        <w:jc w:val="both"/>
+        <w:rPr>
+          <w:rFonts w:ascii="Arial" w:hAnsi="Arial" w:eastAsia="Montserrat" w:cs="Montserrat"/>
+          <w:sz w:val="24"/>
+          <w:szCs w:val="24"/>
+        </w:rPr>
+      </w:pPr>
+      <w:r>
+        <w:rPr>
+          <w:rFonts w:eastAsia="Montserrat" w:cs="Montserrat"/>
+          <w:sz w:val="24"/>
+          <w:szCs w:val="24"/>
+        </w:rPr>
+      </w:r>
+    </w:p>
+    <w:p>
+      <w:pPr>
+        <w:pStyle w:val="LOnormal"/>
+        <w:spacing w:lineRule="auto" w:line="360"/>
+        <w:jc w:val="both"/>
+        <w:rPr>
+          <w:rFonts w:ascii="Arial" w:hAnsi="Arial"/>
+        </w:rPr>
+      </w:pPr>
+      <w:r>
+        <w:rPr>
+          <w:rFonts w:eastAsia="Montserrat" w:cs="Montserrat"/>
+          <w:b/>
+          <w:sz w:val="24"/>
+          <w:szCs w:val="24"/>
+        </w:rPr>
+        <w:t>Corretor</w:t>
+      </w:r>
+    </w:p>
+    <w:p>
+      <w:pPr>
+        <w:pStyle w:val="LOnormal"/>
+        <w:spacing w:lineRule="auto" w:line="360"/>
+        <w:jc w:val="both"/>
+        <w:rPr>
+          <w:rFonts w:ascii="Arial" w:hAnsi="Arial" w:eastAsia="Montserrat" w:cs="Montserrat"/>
+          <w:sz w:val="24"/>
+          <w:szCs w:val="24"/>
+        </w:rPr>
+      </w:pPr>
+      <w:r>
+        <w:rPr>
+          <w:rFonts w:eastAsia="Montserrat" w:cs="Montserrat"/>
+          <w:sz w:val="24"/>
+          <w:szCs w:val="24"/>
+        </w:rPr>
+      </w:r>
+    </w:p>
+    <w:p>
+      <w:pPr>
+        <w:pStyle w:val="LOnormal"/>
+        <w:numPr>
+          <w:ilvl w:val="0"/>
+          <w:numId w:val="12"/>
+        </w:numPr>
+        <w:spacing w:lineRule="auto" w:line="360"/>
+        <w:ind w:left="720" w:hanging="360"/>
+        <w:rPr>
+          <w:rFonts w:ascii="Arial" w:hAnsi="Arial"/>
+        </w:rPr>
+      </w:pPr>
+      <w:r>
+        <w:rPr>
+          <w:rFonts w:eastAsia="Montserrat" w:cs="Montserrat"/>
+          <w:sz w:val="24"/>
+          <w:szCs w:val="24"/>
+        </w:rPr>
+        <w:t xml:space="preserve">Eu como um corretor preciso que a aplicação permita </w:t>
+      </w:r>
+      <w:r>
+        <w:rPr>
+          <w:rFonts w:eastAsia="Montserrat" w:cs="Montserrat"/>
+          <w:color w:val="auto"/>
+          <w:kern w:val="0"/>
+          <w:sz w:val="24"/>
+          <w:szCs w:val="24"/>
+          <w:lang w:val="en-US" w:eastAsia="zh-CN" w:bidi="hi-IN"/>
+        </w:rPr>
+        <w:t xml:space="preserve">a visualização </w:t>
+      </w:r>
+      <w:r>
+        <w:rPr>
+          <w:rFonts w:eastAsia="Montserrat" w:cs="Montserrat"/>
+          <w:sz w:val="24"/>
+          <w:szCs w:val="24"/>
+        </w:rPr>
+        <w:t xml:space="preserve">de </w:t>
+      </w:r>
+      <w:r>
+        <w:rPr>
+          <w:rFonts w:eastAsia="Montserrat" w:cs="Montserrat"/>
+          <w:color w:val="auto"/>
+          <w:kern w:val="0"/>
+          <w:sz w:val="24"/>
+          <w:szCs w:val="24"/>
+          <w:lang w:val="en-US" w:eastAsia="zh-CN" w:bidi="hi-IN"/>
+        </w:rPr>
+        <w:t>gestores</w:t>
+      </w:r>
+    </w:p>
+    <w:p>
+      <w:pPr>
+        <w:pStyle w:val="LOnormal"/>
+        <w:numPr>
+          <w:ilvl w:val="0"/>
+          <w:numId w:val="12"/>
+        </w:numPr>
+        <w:spacing w:lineRule="auto" w:line="360"/>
+        <w:ind w:left="720" w:hanging="360"/>
+        <w:rPr>
+          <w:rFonts w:ascii="Arial" w:hAnsi="Arial"/>
+        </w:rPr>
+      </w:pPr>
+      <w:r>
+        <w:rPr>
+          <w:rFonts w:eastAsia="Montserrat" w:cs="Montserrat"/>
+          <w:color w:val="auto"/>
+          <w:kern w:val="0"/>
+          <w:sz w:val="24"/>
+          <w:szCs w:val="24"/>
+          <w:lang w:val="en-US" w:eastAsia="zh-CN" w:bidi="hi-IN"/>
+        </w:rPr>
+        <w:t>Eu como um corretor preciso que a aplicação permita a visualização de secretárias</w:t>
+      </w:r>
+    </w:p>
+    <w:p>
+      <w:pPr>
+        <w:pStyle w:val="LOnormal"/>
+        <w:numPr>
+          <w:ilvl w:val="0"/>
+          <w:numId w:val="12"/>
+        </w:numPr>
+        <w:spacing w:lineRule="auto" w:line="360"/>
+        <w:ind w:left="720" w:hanging="360"/>
+        <w:rPr>
+          <w:rFonts w:ascii="Arial" w:hAnsi="Arial"/>
+        </w:rPr>
+      </w:pPr>
+      <w:r>
+        <w:rPr>
+          <w:rFonts w:eastAsia="Montserrat" w:cs="Montserrat"/>
+          <w:sz w:val="24"/>
+          <w:szCs w:val="24"/>
+        </w:rPr>
+        <w:t>Eu como um corretor preciso que a aplicação permita o cadastro de imóveis</w:t>
+      </w:r>
+    </w:p>
+    <w:p>
+      <w:pPr>
+        <w:pStyle w:val="LOnormal"/>
+        <w:numPr>
+          <w:ilvl w:val="0"/>
+          <w:numId w:val="12"/>
         </w:numPr>
         <w:spacing w:lineRule="auto" w:line="360"/>
         <w:ind w:left="720" w:hanging="360"/>
@@ -2228,125 +3229,15 @@
           <w:sz w:val="24"/>
           <w:szCs w:val="24"/>
         </w:rPr>
-        <w:t>Eu como um administrador preciso que a aplicação permita o cadastro, visualização, alteração e deleção de secretárias</w:t>
-      </w:r>
-    </w:p>
-    <w:p>
-      <w:pPr>
-        <w:pStyle w:val="LOnormal"/>
-        <w:numPr>
-          <w:ilvl w:val="0"/>
-          <w:numId w:val="1"/>
-        </w:numPr>
-        <w:spacing w:lineRule="auto" w:line="360"/>
-        <w:ind w:left="720" w:hanging="360"/>
-        <w:rPr>
-          <w:rFonts w:ascii="Arial" w:hAnsi="Arial"/>
-        </w:rPr>
-      </w:pPr>
-      <w:r>
-        <w:rPr>
-          <w:rFonts w:eastAsia="Montserrat" w:cs="Montserrat"/>
-          <w:sz w:val="24"/>
-          <w:szCs w:val="24"/>
-        </w:rPr>
-        <w:t>Eu como um administrador preciso que a aplicação permita o cadastro, visualização, alteração e deleção de imobiliárias</w:t>
-      </w:r>
-    </w:p>
-    <w:p>
-      <w:pPr>
-        <w:pStyle w:val="LOnormal"/>
-        <w:numPr>
-          <w:ilvl w:val="0"/>
-          <w:numId w:val="1"/>
-        </w:numPr>
-        <w:spacing w:lineRule="auto" w:line="360"/>
-        <w:ind w:left="720" w:hanging="360"/>
-        <w:rPr>
-          <w:rFonts w:ascii="Arial" w:hAnsi="Arial"/>
-        </w:rPr>
-      </w:pPr>
-      <w:r>
-        <w:rPr>
-          <w:rFonts w:eastAsia="Montserrat" w:cs="Montserrat"/>
-          <w:sz w:val="24"/>
-          <w:szCs w:val="24"/>
-        </w:rPr>
-        <w:t>Eu como um administrador preciso que a aplicação permita o cadastro, visualização, alteração e deleção de imóveis</w:t>
-      </w:r>
-    </w:p>
-    <w:p>
-      <w:pPr>
-        <w:pStyle w:val="LOnormal"/>
-        <w:numPr>
-          <w:ilvl w:val="0"/>
-          <w:numId w:val="1"/>
-        </w:numPr>
-        <w:spacing w:lineRule="auto" w:line="360"/>
-        <w:ind w:left="720" w:hanging="360"/>
-        <w:rPr>
-          <w:rFonts w:ascii="Arial" w:hAnsi="Arial"/>
-        </w:rPr>
-      </w:pPr>
-      <w:r>
-        <w:rPr>
-          <w:rFonts w:eastAsia="Montserrat" w:cs="Montserrat"/>
-          <w:sz w:val="24"/>
-          <w:szCs w:val="24"/>
-        </w:rPr>
-        <w:t>Eu como um administrador preciso que a aplicação permita o cadastro, visualização, alteração e deleção de proprietários</w:t>
-      </w:r>
-    </w:p>
-    <w:p>
-      <w:pPr>
-        <w:pStyle w:val="LOnormal"/>
-        <w:numPr>
-          <w:ilvl w:val="0"/>
-          <w:numId w:val="1"/>
-        </w:numPr>
-        <w:spacing w:lineRule="auto" w:line="360"/>
-        <w:ind w:left="720" w:hanging="360"/>
-        <w:rPr>
-          <w:rFonts w:ascii="Arial" w:hAnsi="Arial"/>
-        </w:rPr>
-      </w:pPr>
-      <w:r>
-        <w:rPr>
-          <w:rFonts w:eastAsia="Montserrat" w:cs="Montserrat"/>
-          <w:sz w:val="24"/>
-          <w:szCs w:val="24"/>
-        </w:rPr>
-        <w:t>Eu como um administrador preciso que a aplicação permita o cadastro, visualização, alteração e deleção de clientes</w:t>
-      </w:r>
-    </w:p>
-    <w:p>
-      <w:pPr>
-        <w:pStyle w:val="LOnormal"/>
-        <w:numPr>
-          <w:ilvl w:val="0"/>
-          <w:numId w:val="1"/>
-        </w:numPr>
-        <w:spacing w:lineRule="auto" w:line="360"/>
-        <w:ind w:left="720" w:hanging="360"/>
-        <w:rPr>
-          <w:rFonts w:ascii="Arial" w:hAnsi="Arial"/>
-        </w:rPr>
-      </w:pPr>
-      <w:r>
-        <w:rPr>
-          <w:rFonts w:eastAsia="Montserrat" w:cs="Montserrat"/>
-          <w:sz w:val="24"/>
-          <w:szCs w:val="24"/>
-        </w:rPr>
-        <w:t>Eu como um administrador preciso que a aplicação permita o cadastro, visualização, alteração e deleção de leads</w:t>
-      </w:r>
-    </w:p>
-    <w:p>
-      <w:pPr>
-        <w:pStyle w:val="LOnormal"/>
-        <w:numPr>
-          <w:ilvl w:val="0"/>
-          <w:numId w:val="1"/>
+        <w:t>Eu como um corretor preciso que a aplicação permita a visualização de imóveis cadastrados pelo próprio corretor ou imóveis cadastrados por outros corretores, mas que já tiveram seus dados cadastrais conferidos por uma secretária</w:t>
+      </w:r>
+    </w:p>
+    <w:p>
+      <w:pPr>
+        <w:pStyle w:val="LOnormal"/>
+        <w:numPr>
+          <w:ilvl w:val="0"/>
+          <w:numId w:val="12"/>
         </w:numPr>
         <w:spacing w:lineRule="auto" w:line="360"/>
         <w:ind w:left="720" w:hanging="360"/>
@@ -2358,7 +3249,344 @@
           <w:sz w:val="24"/>
           <w:szCs w:val="24"/>
         </w:rPr>
-        <w:t>Eu como um administrador preciso que a aplicação permita o cadastro, visualização, alteração e deleção de negócios</w:t>
+        <w:t>Eu como um corretor preciso que a aplicação permita a alteração de imóveis cadastrados pelo próprio corretor, mas que ainda não tiveram seus dados cadastrais conferidos por uma secretária, após a conferência, a alteração não é mais permitida</w:t>
+      </w:r>
+    </w:p>
+    <w:p>
+      <w:pPr>
+        <w:pStyle w:val="LOnormal"/>
+        <w:numPr>
+          <w:ilvl w:val="0"/>
+          <w:numId w:val="12"/>
+        </w:numPr>
+        <w:spacing w:lineRule="auto" w:line="360"/>
+        <w:ind w:left="720" w:hanging="360"/>
+        <w:rPr>
+          <w:rFonts w:ascii="Arial" w:hAnsi="Arial"/>
+        </w:rPr>
+      </w:pPr>
+      <w:r>
+        <w:rPr>
+          <w:rFonts w:eastAsia="Montserrat" w:cs="Montserrat"/>
+          <w:sz w:val="24"/>
+          <w:szCs w:val="24"/>
+        </w:rPr>
+        <w:t>Eu como um corretor preciso que a aplicação permita o cadastro de proprietários</w:t>
+      </w:r>
+    </w:p>
+    <w:p>
+      <w:pPr>
+        <w:pStyle w:val="LOnormal"/>
+        <w:numPr>
+          <w:ilvl w:val="0"/>
+          <w:numId w:val="12"/>
+        </w:numPr>
+        <w:spacing w:lineRule="auto" w:line="360"/>
+        <w:ind w:left="720" w:hanging="360"/>
+        <w:rPr/>
+      </w:pPr>
+      <w:r>
+        <w:rPr>
+          <w:rFonts w:eastAsia="Montserrat" w:cs="Montserrat"/>
+          <w:sz w:val="24"/>
+          <w:szCs w:val="24"/>
+        </w:rPr>
+        <w:t>Eu como um corretor preciso que a aplicação permita a visualização de proprietários cadastrados pelo próprio corretor ou proprietários cadastrados por outros corretores, mas que já tiveram seus dados cadastrais conferidos por uma secretária</w:t>
+      </w:r>
+    </w:p>
+    <w:p>
+      <w:pPr>
+        <w:pStyle w:val="LOnormal"/>
+        <w:numPr>
+          <w:ilvl w:val="0"/>
+          <w:numId w:val="12"/>
+        </w:numPr>
+        <w:spacing w:lineRule="auto" w:line="360"/>
+        <w:ind w:left="720" w:hanging="360"/>
+        <w:rPr/>
+      </w:pPr>
+      <w:r>
+        <w:rPr>
+          <w:rFonts w:eastAsia="Montserrat" w:cs="Montserrat"/>
+          <w:sz w:val="24"/>
+          <w:szCs w:val="24"/>
+        </w:rPr>
+        <w:t>Eu como um corretor preciso que a aplicação permita a alteração de proprietários cadastrados pelo próprio corretor, mas que ainda não tiveram seus dados cadastrais conferidos por uma secretária, após a conferência, a alteração não é mais permitida</w:t>
+      </w:r>
+    </w:p>
+    <w:p>
+      <w:pPr>
+        <w:pStyle w:val="LOnormal"/>
+        <w:numPr>
+          <w:ilvl w:val="0"/>
+          <w:numId w:val="12"/>
+        </w:numPr>
+        <w:spacing w:lineRule="auto" w:line="360"/>
+        <w:ind w:left="720" w:hanging="360"/>
+        <w:rPr/>
+      </w:pPr>
+      <w:r>
+        <w:rPr>
+          <w:rFonts w:eastAsia="Montserrat" w:cs="Montserrat"/>
+          <w:sz w:val="24"/>
+          <w:szCs w:val="24"/>
+        </w:rPr>
+        <w:t>Eu como um corretor preciso que a aplicação permita a visualização de leads que foram direcionadas por meio de negócios enviados por uma secretária, cada corretor deve ver apenas as leads direcionadas a ele individualmente</w:t>
+      </w:r>
+    </w:p>
+    <w:p>
+      <w:pPr>
+        <w:pStyle w:val="LOnormal"/>
+        <w:numPr>
+          <w:ilvl w:val="0"/>
+          <w:numId w:val="12"/>
+        </w:numPr>
+        <w:spacing w:lineRule="auto" w:line="360"/>
+        <w:ind w:left="720" w:hanging="360"/>
+        <w:rPr/>
+      </w:pPr>
+      <w:r>
+        <w:rPr>
+          <w:rFonts w:eastAsia="Montserrat" w:cs="Montserrat"/>
+          <w:sz w:val="24"/>
+          <w:szCs w:val="24"/>
+        </w:rPr>
+        <w:t>Eu como um corretor preciso que a aplicação permita o cadastro, visualização e alteração de clientes que será realizado a partir das leads que foram direcionadas por meio de negócios enviados por uma secretária</w:t>
+      </w:r>
+    </w:p>
+    <w:p>
+      <w:pPr>
+        <w:pStyle w:val="LOnormal"/>
+        <w:numPr>
+          <w:ilvl w:val="0"/>
+          <w:numId w:val="12"/>
+        </w:numPr>
+        <w:spacing w:lineRule="auto" w:line="360"/>
+        <w:ind w:left="720" w:hanging="360"/>
+        <w:rPr/>
+      </w:pPr>
+      <w:r>
+        <w:rPr>
+          <w:rFonts w:eastAsia="Montserrat" w:cs="Montserrat"/>
+          <w:sz w:val="24"/>
+          <w:szCs w:val="24"/>
+        </w:rPr>
+        <w:t>Eu como um corretor preciso que a aplicação permita que no negócio seja possível selecionar o imóvel escolhido pelo cliente</w:t>
+      </w:r>
+    </w:p>
+    <w:p>
+      <w:pPr>
+        <w:pStyle w:val="LOnormal"/>
+        <w:numPr>
+          <w:ilvl w:val="0"/>
+          <w:numId w:val="12"/>
+        </w:numPr>
+        <w:spacing w:lineRule="auto" w:line="360"/>
+        <w:ind w:left="720" w:hanging="360"/>
+        <w:rPr/>
+      </w:pPr>
+      <w:r>
+        <w:rPr>
+          <w:rFonts w:eastAsia="Montserrat" w:cs="Montserrat"/>
+          <w:sz w:val="24"/>
+          <w:szCs w:val="24"/>
+        </w:rPr>
+        <w:t>Eu como um corretor preciso que a aplicação permita que no negócio seja possível selecionar uma data para visita junto ao cliente no imóvel escolhido</w:t>
+      </w:r>
+    </w:p>
+    <w:p>
+      <w:pPr>
+        <w:pStyle w:val="LOnormal"/>
+        <w:numPr>
+          <w:ilvl w:val="0"/>
+          <w:numId w:val="12"/>
+        </w:numPr>
+        <w:spacing w:lineRule="auto" w:line="360"/>
+        <w:ind w:left="720" w:hanging="360"/>
+        <w:rPr/>
+      </w:pPr>
+      <w:r>
+        <w:rPr>
+          <w:rFonts w:eastAsia="Montserrat" w:cs="Montserrat"/>
+          <w:sz w:val="24"/>
+          <w:szCs w:val="24"/>
+        </w:rPr>
+        <w:t>Eu como um corretor preciso que a aplicação permita a alteração do status do negócio para visita ao agendar uma visita junto ao cliente no imóvel escolhido</w:t>
+      </w:r>
+    </w:p>
+    <w:p>
+      <w:pPr>
+        <w:pStyle w:val="LOnormal"/>
+        <w:numPr>
+          <w:ilvl w:val="0"/>
+          <w:numId w:val="12"/>
+        </w:numPr>
+        <w:spacing w:lineRule="auto" w:line="360"/>
+        <w:ind w:left="720" w:hanging="360"/>
+        <w:rPr/>
+      </w:pPr>
+      <w:r>
+        <w:rPr>
+          <w:rFonts w:eastAsia="Montserrat" w:cs="Montserrat"/>
+          <w:sz w:val="24"/>
+          <w:szCs w:val="24"/>
+        </w:rPr>
+        <w:t>Eu como um corretor preciso que a aplicação permita o preenchimento e impressão da ficha de visita que deverá ser anexada no negócio</w:t>
+      </w:r>
+    </w:p>
+    <w:p>
+      <w:pPr>
+        <w:pStyle w:val="LOnormal"/>
+        <w:numPr>
+          <w:ilvl w:val="0"/>
+          <w:numId w:val="12"/>
+        </w:numPr>
+        <w:spacing w:lineRule="auto" w:line="360"/>
+        <w:ind w:left="720" w:hanging="360"/>
+        <w:rPr/>
+      </w:pPr>
+      <w:r>
+        <w:rPr>
+          <w:rFonts w:eastAsia="Montserrat" w:cs="Montserrat"/>
+          <w:sz w:val="24"/>
+          <w:szCs w:val="24"/>
+        </w:rPr>
+        <w:t xml:space="preserve">Eu como um corretor preciso que a aplicação permita o direcionamento de um negocio com status </w:t>
+      </w:r>
+      <w:r>
+        <w:rPr>
+          <w:rFonts w:eastAsia="Montserrat" w:cs="Montserrat"/>
+          <w:color w:val="auto"/>
+          <w:kern w:val="0"/>
+          <w:sz w:val="24"/>
+          <w:szCs w:val="24"/>
+          <w:lang w:val="en-US" w:eastAsia="zh-CN" w:bidi="hi-IN"/>
+        </w:rPr>
+        <w:t>visita</w:t>
+      </w:r>
+      <w:r>
+        <w:rPr>
+          <w:rFonts w:eastAsia="Montserrat" w:cs="Montserrat"/>
+          <w:sz w:val="24"/>
+          <w:szCs w:val="24"/>
+        </w:rPr>
+        <w:t xml:space="preserve"> para um gestor, a negociação deve conter um cliente, um imóvel e a ficha de visita anexada</w:t>
+      </w:r>
+    </w:p>
+    <w:p>
+      <w:pPr>
+        <w:pStyle w:val="LOnormal"/>
+        <w:numPr>
+          <w:ilvl w:val="0"/>
+          <w:numId w:val="12"/>
+        </w:numPr>
+        <w:spacing w:lineRule="auto" w:line="360"/>
+        <w:ind w:left="720" w:hanging="360"/>
+        <w:rPr/>
+      </w:pPr>
+      <w:r>
+        <w:rPr>
+          <w:rFonts w:eastAsia="Montserrat" w:cs="Montserrat"/>
+          <w:sz w:val="24"/>
+          <w:szCs w:val="24"/>
+        </w:rPr>
+        <w:t xml:space="preserve">Eu como um </w:t>
+      </w:r>
+      <w:r>
+        <w:rPr>
+          <w:rFonts w:eastAsia="Montserrat" w:cs="Montserrat"/>
+          <w:color w:val="auto"/>
+          <w:kern w:val="0"/>
+          <w:sz w:val="24"/>
+          <w:szCs w:val="24"/>
+          <w:lang w:val="en-US" w:eastAsia="zh-CN" w:bidi="hi-IN"/>
+        </w:rPr>
+        <w:t xml:space="preserve">corretor </w:t>
+      </w:r>
+      <w:r>
+        <w:rPr>
+          <w:rFonts w:eastAsia="Montserrat" w:cs="Montserrat"/>
+          <w:sz w:val="24"/>
+          <w:szCs w:val="24"/>
+        </w:rPr>
+        <w:t>preciso que a aplicação forneça um dashboard com as estatísticas dos valores totais de comissões a pagar ao corretor referente aos negócios fechados por mês da imobiliária</w:t>
+      </w:r>
+    </w:p>
+    <w:p>
+      <w:pPr>
+        <w:pStyle w:val="LOnormal"/>
+        <w:numPr>
+          <w:ilvl w:val="0"/>
+          <w:numId w:val="12"/>
+        </w:numPr>
+        <w:spacing w:lineRule="auto" w:line="360"/>
+        <w:ind w:left="720" w:hanging="360"/>
+        <w:rPr/>
+      </w:pPr>
+      <w:r>
+        <w:rPr>
+          <w:rFonts w:eastAsia="Montserrat" w:cs="Montserrat"/>
+          <w:sz w:val="24"/>
+          <w:szCs w:val="24"/>
+        </w:rPr>
+        <w:t xml:space="preserve">Eu como um </w:t>
+      </w:r>
+      <w:r>
+        <w:rPr>
+          <w:rFonts w:eastAsia="Montserrat" w:cs="Montserrat"/>
+          <w:color w:val="auto"/>
+          <w:kern w:val="0"/>
+          <w:sz w:val="24"/>
+          <w:szCs w:val="24"/>
+          <w:lang w:val="en-US" w:eastAsia="zh-CN" w:bidi="hi-IN"/>
+        </w:rPr>
+        <w:t xml:space="preserve">corretor </w:t>
+      </w:r>
+      <w:r>
+        <w:rPr>
+          <w:rFonts w:eastAsia="Montserrat" w:cs="Montserrat"/>
+          <w:sz w:val="24"/>
+          <w:szCs w:val="24"/>
+        </w:rPr>
+        <w:t xml:space="preserve">preciso que a aplicação forneça um dashboard com as estatísticas dos valores totais de comissões a pagar ao corretor referente aos </w:t>
+      </w:r>
+      <w:r>
+        <w:rPr>
+          <w:rFonts w:eastAsia="Montserrat" w:cs="Montserrat"/>
+          <w:color w:val="auto"/>
+          <w:kern w:val="0"/>
+          <w:sz w:val="24"/>
+          <w:szCs w:val="24"/>
+          <w:lang w:val="en-US" w:eastAsia="zh-CN" w:bidi="hi-IN"/>
+        </w:rPr>
+        <w:t>imóveis</w:t>
+      </w:r>
+      <w:r>
+        <w:rPr>
+          <w:rFonts w:eastAsia="Montserrat" w:cs="Montserrat"/>
+          <w:sz w:val="24"/>
+          <w:szCs w:val="24"/>
+        </w:rPr>
+        <w:t xml:space="preserve"> </w:t>
+      </w:r>
+      <w:r>
+        <w:rPr>
+          <w:rFonts w:eastAsia="Montserrat" w:cs="Montserrat"/>
+          <w:color w:val="auto"/>
+          <w:kern w:val="0"/>
+          <w:sz w:val="24"/>
+          <w:szCs w:val="24"/>
+          <w:lang w:val="en-US" w:eastAsia="zh-CN" w:bidi="hi-IN"/>
+        </w:rPr>
+        <w:t>captados</w:t>
+      </w:r>
+      <w:r>
+        <w:rPr>
+          <w:rFonts w:eastAsia="Montserrat" w:cs="Montserrat"/>
+          <w:sz w:val="24"/>
+          <w:szCs w:val="24"/>
+        </w:rPr>
+        <w:t xml:space="preserve"> por mês na imobiliária</w:t>
       </w:r>
     </w:p>
     <w:p>
@@ -2396,7 +3624,7 @@
           <w:sz w:val="24"/>
           <w:szCs w:val="24"/>
         </w:rPr>
-        <w:t>Gestor</w:t>
+        <w:t>Secretária</w:t>
       </w:r>
     </w:p>
     <w:p>
@@ -2405,25 +3633,187 @@
         <w:spacing w:lineRule="auto" w:line="360"/>
         <w:jc w:val="both"/>
         <w:rPr>
-          <w:rFonts w:eastAsia="Montserrat" w:cs="Montserrat"/>
-          <w:sz w:val="24"/>
-          <w:szCs w:val="24"/>
-        </w:rPr>
-      </w:pPr>
-      <w:r>
-        <w:rPr>
-          <w:rFonts w:eastAsia="Montserrat" w:cs="Montserrat"/>
-          <w:sz w:val="24"/>
-          <w:szCs w:val="24"/>
-        </w:rPr>
-      </w:r>
-    </w:p>
-    <w:p>
-      <w:pPr>
-        <w:pStyle w:val="LOnormal"/>
-        <w:numPr>
-          <w:ilvl w:val="0"/>
-          <w:numId w:val="14"/>
+          <w:rFonts w:ascii="Arial" w:hAnsi="Arial" w:eastAsia="Montserrat" w:cs="Montserrat"/>
+          <w:b/>
+          <w:b/>
+          <w:sz w:val="24"/>
+          <w:szCs w:val="24"/>
+        </w:rPr>
+      </w:pPr>
+      <w:r>
+        <w:rPr>
+          <w:rFonts w:eastAsia="Montserrat" w:cs="Montserrat"/>
+          <w:b/>
+          <w:sz w:val="24"/>
+          <w:szCs w:val="24"/>
+        </w:rPr>
+      </w:r>
+    </w:p>
+    <w:p>
+      <w:pPr>
+        <w:pStyle w:val="LOnormal"/>
+        <w:numPr>
+          <w:ilvl w:val="0"/>
+          <w:numId w:val="5"/>
+        </w:numPr>
+        <w:spacing w:lineRule="auto" w:line="360"/>
+        <w:ind w:left="720" w:hanging="360"/>
+        <w:rPr>
+          <w:rFonts w:ascii="Arial" w:hAnsi="Arial"/>
+        </w:rPr>
+      </w:pPr>
+      <w:r>
+        <w:rPr>
+          <w:rFonts w:eastAsia="Montserrat" w:cs="Montserrat"/>
+          <w:sz w:val="24"/>
+          <w:szCs w:val="24"/>
+        </w:rPr>
+        <w:t xml:space="preserve">Eu como uma secretária preciso que a aplicação permita </w:t>
+      </w:r>
+      <w:r>
+        <w:rPr>
+          <w:rFonts w:eastAsia="Montserrat" w:cs="Montserrat"/>
+          <w:sz w:val="24"/>
+          <w:szCs w:val="24"/>
+        </w:rPr>
+        <w:t xml:space="preserve">a </w:t>
+      </w:r>
+      <w:r>
+        <w:rPr>
+          <w:rFonts w:eastAsia="Montserrat" w:cs="Montserrat"/>
+          <w:sz w:val="24"/>
+          <w:szCs w:val="24"/>
+        </w:rPr>
+        <w:t xml:space="preserve">visualização de </w:t>
+      </w:r>
+      <w:r>
+        <w:rPr>
+          <w:rFonts w:eastAsia="Montserrat" w:cs="Montserrat"/>
+          <w:color w:val="auto"/>
+          <w:kern w:val="0"/>
+          <w:sz w:val="24"/>
+          <w:szCs w:val="24"/>
+          <w:lang w:val="en-US" w:eastAsia="zh-CN" w:bidi="hi-IN"/>
+        </w:rPr>
+        <w:t>corretores</w:t>
+      </w:r>
+    </w:p>
+    <w:p>
+      <w:pPr>
+        <w:pStyle w:val="LOnormal"/>
+        <w:numPr>
+          <w:ilvl w:val="0"/>
+          <w:numId w:val="5"/>
+        </w:numPr>
+        <w:spacing w:lineRule="auto" w:line="360"/>
+        <w:ind w:left="720" w:hanging="360"/>
+        <w:rPr>
+          <w:rFonts w:ascii="Arial" w:hAnsi="Arial"/>
+        </w:rPr>
+      </w:pPr>
+      <w:r>
+        <w:rPr>
+          <w:rFonts w:eastAsia="Montserrat" w:cs="Montserrat"/>
+          <w:sz w:val="24"/>
+          <w:szCs w:val="24"/>
+        </w:rPr>
+        <w:t>Eu como uma secretária preciso que a aplicação permita o cadastro, visualização, alteração e deleção de imóveis</w:t>
+      </w:r>
+    </w:p>
+    <w:p>
+      <w:pPr>
+        <w:pStyle w:val="LOnormal"/>
+        <w:numPr>
+          <w:ilvl w:val="0"/>
+          <w:numId w:val="5"/>
+        </w:numPr>
+        <w:spacing w:lineRule="auto" w:line="360"/>
+        <w:ind w:left="720" w:hanging="360"/>
+        <w:rPr>
+          <w:rFonts w:ascii="Arial" w:hAnsi="Arial"/>
+        </w:rPr>
+      </w:pPr>
+      <w:r>
+        <w:rPr>
+          <w:rFonts w:eastAsia="Montserrat" w:cs="Montserrat"/>
+          <w:sz w:val="24"/>
+          <w:szCs w:val="24"/>
+        </w:rPr>
+        <w:t>Eu como uma secretária preciso que a aplicação permita o cadastro, visualização, alteração e deleção de proprietários</w:t>
+      </w:r>
+    </w:p>
+    <w:p>
+      <w:pPr>
+        <w:pStyle w:val="LOnormal"/>
+        <w:numPr>
+          <w:ilvl w:val="0"/>
+          <w:numId w:val="5"/>
+        </w:numPr>
+        <w:spacing w:lineRule="auto" w:line="360"/>
+        <w:ind w:left="720" w:hanging="360"/>
+        <w:rPr>
+          <w:rFonts w:ascii="Arial" w:hAnsi="Arial"/>
+        </w:rPr>
+      </w:pPr>
+      <w:r>
+        <w:rPr>
+          <w:rFonts w:eastAsia="Montserrat" w:cs="Montserrat"/>
+          <w:sz w:val="24"/>
+          <w:szCs w:val="24"/>
+        </w:rPr>
+        <w:t>Eu como uma secretária preciso que a aplicação permita o cadastro (a partir de uma lead), visualização, alteração e deleção de clientes</w:t>
+      </w:r>
+    </w:p>
+    <w:p>
+      <w:pPr>
+        <w:pStyle w:val="LOnormal"/>
+        <w:numPr>
+          <w:ilvl w:val="0"/>
+          <w:numId w:val="5"/>
+        </w:numPr>
+        <w:spacing w:lineRule="auto" w:line="360"/>
+        <w:ind w:left="720" w:hanging="360"/>
+        <w:rPr>
+          <w:rFonts w:ascii="Arial" w:hAnsi="Arial"/>
+        </w:rPr>
+      </w:pPr>
+      <w:r>
+        <w:rPr>
+          <w:rFonts w:eastAsia="Montserrat" w:cs="Montserrat"/>
+          <w:sz w:val="24"/>
+          <w:szCs w:val="24"/>
+        </w:rPr>
+        <w:t>Eu como uma secretária preciso que a aplicação permita o cadastro, visualização, alteração e deleção de leads</w:t>
+      </w:r>
+    </w:p>
+    <w:p>
+      <w:pPr>
+        <w:pStyle w:val="LOnormal"/>
+        <w:numPr>
+          <w:ilvl w:val="0"/>
+          <w:numId w:val="5"/>
+        </w:numPr>
+        <w:spacing w:lineRule="auto" w:line="360"/>
+        <w:ind w:left="720" w:hanging="360"/>
+        <w:rPr>
+          <w:rFonts w:ascii="Arial" w:hAnsi="Arial"/>
+        </w:rPr>
+      </w:pPr>
+      <w:r>
+        <w:rPr>
+          <w:rFonts w:eastAsia="Montserrat" w:cs="Montserrat"/>
+          <w:sz w:val="24"/>
+          <w:szCs w:val="24"/>
+        </w:rPr>
+        <w:t>Eu como uma secretária preciso que a aplicação permita o cadastro, visualização e alteração de negócios</w:t>
+      </w:r>
+    </w:p>
+    <w:p>
+      <w:pPr>
+        <w:pStyle w:val="LOnormal"/>
+        <w:numPr>
+          <w:ilvl w:val="0"/>
+          <w:numId w:val="5"/>
         </w:numPr>
         <w:spacing w:lineRule="auto" w:line="360"/>
         <w:ind w:left="720" w:hanging="360"/>
@@ -2435,955 +3825,107 @@
           <w:sz w:val="24"/>
           <w:szCs w:val="24"/>
         </w:rPr>
-        <w:t>Eu como um gestor preciso que a aplicação permita o cadastro, visualização, alteração e deleção de despachantes</w:t>
-      </w:r>
-    </w:p>
-    <w:p>
-      <w:pPr>
-        <w:pStyle w:val="LOnormal"/>
-        <w:numPr>
-          <w:ilvl w:val="0"/>
-          <w:numId w:val="14"/>
-        </w:numPr>
-        <w:spacing w:lineRule="auto" w:line="360"/>
-        <w:ind w:left="720" w:hanging="360"/>
-        <w:rPr/>
-      </w:pPr>
-      <w:r>
-        <w:rPr>
-          <w:rFonts w:eastAsia="Montserrat" w:cs="Montserrat"/>
-          <w:sz w:val="24"/>
-          <w:szCs w:val="24"/>
-        </w:rPr>
-        <w:t>Eu como um gestor preciso que a aplicação permita o cadastro, visualização, alteração e deleção de corretores</w:t>
-      </w:r>
-    </w:p>
-    <w:p>
-      <w:pPr>
-        <w:pStyle w:val="LOnormal"/>
-        <w:numPr>
-          <w:ilvl w:val="0"/>
-          <w:numId w:val="14"/>
-        </w:numPr>
-        <w:spacing w:lineRule="auto" w:line="360"/>
-        <w:ind w:left="720" w:hanging="360"/>
-        <w:rPr/>
-      </w:pPr>
-      <w:r>
-        <w:rPr>
-          <w:rFonts w:eastAsia="Montserrat" w:cs="Montserrat"/>
-          <w:sz w:val="24"/>
-          <w:szCs w:val="24"/>
-        </w:rPr>
-        <w:t>Eu como um gestor preciso que a aplicação permita o cadastro, visualização, alteração e deleção de secretárias</w:t>
-      </w:r>
-    </w:p>
-    <w:p>
-      <w:pPr>
-        <w:pStyle w:val="LOnormal"/>
-        <w:numPr>
-          <w:ilvl w:val="0"/>
-          <w:numId w:val="14"/>
-        </w:numPr>
-        <w:spacing w:lineRule="auto" w:line="360"/>
-        <w:ind w:left="720" w:hanging="360"/>
-        <w:rPr>
-          <w:rFonts w:ascii="Arial" w:hAnsi="Arial"/>
-        </w:rPr>
-      </w:pPr>
-      <w:r>
-        <w:rPr>
-          <w:rFonts w:eastAsia="Montserrat" w:cs="Montserrat"/>
-          <w:sz w:val="24"/>
-          <w:szCs w:val="24"/>
-        </w:rPr>
-        <w:t>Eu como um gestor preciso que a aplicação permita o cadastro, visualização, alteração e deleção de imóveis</w:t>
-      </w:r>
-    </w:p>
-    <w:p>
-      <w:pPr>
-        <w:pStyle w:val="LOnormal"/>
-        <w:numPr>
-          <w:ilvl w:val="0"/>
-          <w:numId w:val="14"/>
-        </w:numPr>
-        <w:spacing w:lineRule="auto" w:line="360"/>
-        <w:ind w:left="720" w:hanging="360"/>
-        <w:rPr>
-          <w:rFonts w:ascii="Arial" w:hAnsi="Arial"/>
-        </w:rPr>
-      </w:pPr>
-      <w:r>
-        <w:rPr>
-          <w:rFonts w:eastAsia="Montserrat" w:cs="Montserrat"/>
-          <w:sz w:val="24"/>
-          <w:szCs w:val="24"/>
-        </w:rPr>
-        <w:t>Eu como um gestor preciso que a aplicação permita o cadastro, visualização, alteração e deleção de proprietários</w:t>
-      </w:r>
-    </w:p>
-    <w:p>
-      <w:pPr>
-        <w:pStyle w:val="LOnormal"/>
-        <w:numPr>
-          <w:ilvl w:val="0"/>
-          <w:numId w:val="14"/>
-        </w:numPr>
-        <w:spacing w:lineRule="auto" w:line="360"/>
-        <w:ind w:left="720" w:hanging="360"/>
-        <w:rPr>
-          <w:rFonts w:ascii="Arial" w:hAnsi="Arial"/>
-        </w:rPr>
-      </w:pPr>
-      <w:r>
-        <w:rPr>
-          <w:rFonts w:eastAsia="Montserrat" w:cs="Montserrat"/>
-          <w:sz w:val="24"/>
-          <w:szCs w:val="24"/>
-        </w:rPr>
-        <w:t>Eu como um gestor preciso que a aplicação permita o cadastro, visualização, alteração e deleção de clientes</w:t>
-      </w:r>
-    </w:p>
-    <w:p>
-      <w:pPr>
-        <w:pStyle w:val="LOnormal"/>
-        <w:numPr>
-          <w:ilvl w:val="0"/>
-          <w:numId w:val="14"/>
-        </w:numPr>
-        <w:spacing w:lineRule="auto" w:line="360"/>
-        <w:ind w:left="720" w:hanging="360"/>
-        <w:rPr>
-          <w:rFonts w:ascii="Arial" w:hAnsi="Arial"/>
-        </w:rPr>
-      </w:pPr>
-      <w:r>
-        <w:rPr>
-          <w:rFonts w:eastAsia="Montserrat" w:cs="Montserrat"/>
-          <w:sz w:val="24"/>
-          <w:szCs w:val="24"/>
-        </w:rPr>
-        <w:t>Eu como um gestor preciso que a aplicação permita o cadastro, visualização, alteração e deleção de leads</w:t>
-      </w:r>
-    </w:p>
-    <w:p>
-      <w:pPr>
-        <w:pStyle w:val="LOnormal"/>
-        <w:numPr>
-          <w:ilvl w:val="0"/>
-          <w:numId w:val="14"/>
-        </w:numPr>
-        <w:spacing w:lineRule="auto" w:line="360"/>
-        <w:ind w:left="720" w:hanging="360"/>
-        <w:rPr>
-          <w:rFonts w:ascii="Arial" w:hAnsi="Arial"/>
-        </w:rPr>
-      </w:pPr>
-      <w:r>
-        <w:rPr>
-          <w:rFonts w:eastAsia="Montserrat" w:cs="Montserrat"/>
-          <w:sz w:val="24"/>
-          <w:szCs w:val="24"/>
-        </w:rPr>
-        <w:t>Eu como um gestor preciso que a aplicação permita o cadastro, visualização, alteração e deleção de negócios</w:t>
-      </w:r>
-    </w:p>
-    <w:p>
-      <w:pPr>
-        <w:pStyle w:val="LOnormal"/>
-        <w:numPr>
-          <w:ilvl w:val="0"/>
-          <w:numId w:val="14"/>
-        </w:numPr>
-        <w:spacing w:lineRule="auto" w:line="360"/>
-        <w:ind w:left="720" w:hanging="360"/>
-        <w:rPr>
-          <w:rFonts w:ascii="Arial" w:hAnsi="Arial"/>
-        </w:rPr>
-      </w:pPr>
-      <w:r>
-        <w:rPr>
-          <w:rFonts w:eastAsia="Montserrat" w:cs="Montserrat"/>
-          <w:sz w:val="24"/>
-          <w:szCs w:val="24"/>
-        </w:rPr>
-        <w:t>Eu como um gestor preciso que a aplicação forneça um dashboard com as estatísticas dos valores totais de comissões a receber referente aos negócios fechados por mês da imobiliária</w:t>
-      </w:r>
-    </w:p>
-    <w:p>
-      <w:pPr>
-        <w:pStyle w:val="LOnormal"/>
-        <w:numPr>
-          <w:ilvl w:val="0"/>
-          <w:numId w:val="14"/>
-        </w:numPr>
-        <w:spacing w:lineRule="auto" w:line="360"/>
-        <w:ind w:left="720" w:hanging="360"/>
-        <w:rPr/>
-      </w:pPr>
-      <w:r>
-        <w:rPr>
-          <w:rFonts w:eastAsia="Montserrat" w:cs="Montserrat"/>
-          <w:sz w:val="24"/>
-          <w:szCs w:val="24"/>
-        </w:rPr>
-        <w:t>Eu como um gestor preciso que a aplicação forneça um dashboard com as estatísticas dos valores totais de comissões a pagar aos corretores referente aos negócios fechados por mês da imobiliária</w:t>
-      </w:r>
-    </w:p>
-    <w:p>
-      <w:pPr>
-        <w:pStyle w:val="LOnormal"/>
-        <w:numPr>
-          <w:ilvl w:val="0"/>
-          <w:numId w:val="14"/>
-        </w:numPr>
-        <w:spacing w:lineRule="auto" w:line="360"/>
-        <w:ind w:left="720" w:hanging="360"/>
-        <w:rPr/>
-      </w:pPr>
-      <w:r>
-        <w:rPr>
-          <w:rFonts w:eastAsia="Montserrat" w:cs="Montserrat"/>
-          <w:sz w:val="24"/>
-          <w:szCs w:val="24"/>
-        </w:rPr>
-        <w:t>Eu como um gestor preciso que a aplicação permita o anexo de arquivos referentes aos trâmites da venda do imóvel no negócio que foi enviado por um corretor com status proposta</w:t>
-      </w:r>
-    </w:p>
-    <w:p>
-      <w:pPr>
-        <w:pStyle w:val="LOnormal"/>
-        <w:numPr>
-          <w:ilvl w:val="0"/>
-          <w:numId w:val="14"/>
-        </w:numPr>
-        <w:spacing w:lineRule="auto" w:line="360"/>
-        <w:ind w:left="720" w:hanging="360"/>
-        <w:rPr/>
-      </w:pPr>
-      <w:r>
-        <w:rPr>
-          <w:rFonts w:eastAsia="Montserrat" w:cs="Montserrat"/>
-          <w:sz w:val="24"/>
-          <w:szCs w:val="24"/>
-        </w:rPr>
-        <w:t>Eu como um gestor preciso que a aplicação permita o direcionamento de um negocio com status proposta para um despachante, a negociação deve conter um cliente, um imóvel e a ficha de visita anexada e os arquivos anexados pelo gestor</w:t>
-      </w:r>
-    </w:p>
-    <w:p>
-      <w:pPr>
-        <w:pStyle w:val="LOnormal"/>
-        <w:spacing w:lineRule="auto" w:line="360"/>
-        <w:jc w:val="both"/>
-        <w:rPr>
-          <w:rFonts w:ascii="Arial" w:hAnsi="Arial" w:eastAsia="Montserrat" w:cs="Montserrat"/>
-          <w:sz w:val="24"/>
-          <w:szCs w:val="24"/>
-        </w:rPr>
-      </w:pPr>
-      <w:r>
-        <w:rPr>
-          <w:rFonts w:eastAsia="Montserrat" w:cs="Montserrat"/>
-          <w:sz w:val="24"/>
-          <w:szCs w:val="24"/>
-        </w:rPr>
-      </w:r>
-    </w:p>
-    <w:p>
-      <w:pPr>
-        <w:pStyle w:val="LOnormal"/>
-        <w:spacing w:lineRule="auto" w:line="360"/>
-        <w:jc w:val="both"/>
-        <w:rPr>
-          <w:rFonts w:ascii="Arial" w:hAnsi="Arial"/>
-        </w:rPr>
-      </w:pPr>
-      <w:r>
-        <w:rPr>
-          <w:rFonts w:eastAsia="Montserrat" w:cs="Montserrat"/>
-          <w:b/>
-          <w:sz w:val="24"/>
-          <w:szCs w:val="24"/>
-        </w:rPr>
-        <w:t>Despachante</w:t>
-      </w:r>
-    </w:p>
-    <w:p>
-      <w:pPr>
-        <w:pStyle w:val="LOnormal"/>
-        <w:spacing w:lineRule="auto" w:line="360"/>
-        <w:jc w:val="both"/>
-        <w:rPr>
-          <w:rFonts w:ascii="Arial" w:hAnsi="Arial" w:eastAsia="Montserrat" w:cs="Montserrat"/>
-          <w:sz w:val="24"/>
-          <w:szCs w:val="24"/>
-        </w:rPr>
-      </w:pPr>
-      <w:r>
-        <w:rPr>
-          <w:rFonts w:eastAsia="Montserrat" w:cs="Montserrat"/>
-          <w:sz w:val="24"/>
-          <w:szCs w:val="24"/>
-        </w:rPr>
-      </w:r>
-    </w:p>
-    <w:p>
-      <w:pPr>
-        <w:pStyle w:val="LOnormal"/>
-        <w:numPr>
-          <w:ilvl w:val="0"/>
-          <w:numId w:val="7"/>
-        </w:numPr>
-        <w:spacing w:lineRule="auto" w:line="360"/>
-        <w:ind w:left="720" w:hanging="360"/>
-        <w:rPr>
-          <w:rFonts w:ascii="Arial" w:hAnsi="Arial"/>
-        </w:rPr>
-      </w:pPr>
-      <w:r>
-        <w:rPr>
-          <w:rFonts w:eastAsia="Montserrat" w:cs="Montserrat"/>
-          <w:sz w:val="24"/>
-          <w:szCs w:val="24"/>
-        </w:rPr>
-        <w:t>Eu como um despachante preciso que a aplicação permita a visualização de imóveis</w:t>
-      </w:r>
-    </w:p>
-    <w:p>
-      <w:pPr>
-        <w:pStyle w:val="LOnormal"/>
-        <w:numPr>
-          <w:ilvl w:val="0"/>
-          <w:numId w:val="7"/>
-        </w:numPr>
-        <w:spacing w:lineRule="auto" w:line="360"/>
-        <w:ind w:left="720" w:hanging="360"/>
-        <w:rPr>
-          <w:rFonts w:ascii="Arial" w:hAnsi="Arial"/>
-        </w:rPr>
-      </w:pPr>
-      <w:r>
-        <w:rPr>
-          <w:rFonts w:eastAsia="Montserrat" w:cs="Montserrat"/>
-          <w:sz w:val="24"/>
-          <w:szCs w:val="24"/>
-        </w:rPr>
-        <w:t>Eu como um despachante preciso que a aplicação permita a visualização de proprietários</w:t>
-      </w:r>
-    </w:p>
-    <w:p>
-      <w:pPr>
-        <w:pStyle w:val="LOnormal"/>
-        <w:numPr>
-          <w:ilvl w:val="0"/>
-          <w:numId w:val="7"/>
-        </w:numPr>
-        <w:spacing w:lineRule="auto" w:line="360"/>
-        <w:ind w:left="720" w:hanging="360"/>
-        <w:rPr>
-          <w:rFonts w:ascii="Arial" w:hAnsi="Arial"/>
-        </w:rPr>
-      </w:pPr>
-      <w:r>
-        <w:rPr>
-          <w:rFonts w:eastAsia="Montserrat" w:cs="Montserrat"/>
-          <w:sz w:val="24"/>
-          <w:szCs w:val="24"/>
-        </w:rPr>
-        <w:t>Eu como um despachante preciso que a aplicação permita a visualização de clientes</w:t>
-      </w:r>
-    </w:p>
-    <w:p>
-      <w:pPr>
-        <w:pStyle w:val="LOnormal"/>
-        <w:numPr>
-          <w:ilvl w:val="0"/>
-          <w:numId w:val="7"/>
-        </w:numPr>
-        <w:spacing w:lineRule="auto" w:line="360"/>
-        <w:ind w:left="720" w:hanging="360"/>
-        <w:rPr>
-          <w:rFonts w:ascii="Arial" w:hAnsi="Arial"/>
-        </w:rPr>
-      </w:pPr>
-      <w:r>
-        <w:rPr>
-          <w:rFonts w:eastAsia="Montserrat" w:cs="Montserrat"/>
-          <w:sz w:val="24"/>
-          <w:szCs w:val="24"/>
-        </w:rPr>
-        <w:t>Eu como um despachante preciso que a aplicação permita a visualização de leads</w:t>
-      </w:r>
-    </w:p>
-    <w:p>
-      <w:pPr>
-        <w:pStyle w:val="LOnormal"/>
-        <w:numPr>
-          <w:ilvl w:val="0"/>
-          <w:numId w:val="7"/>
-        </w:numPr>
-        <w:spacing w:lineRule="auto" w:line="360"/>
-        <w:ind w:left="720" w:hanging="360"/>
-        <w:rPr/>
-      </w:pPr>
-      <w:r>
-        <w:rPr>
-          <w:rFonts w:eastAsia="Montserrat" w:cs="Montserrat"/>
-          <w:sz w:val="24"/>
-          <w:szCs w:val="24"/>
-        </w:rPr>
-        <w:t>Eu como um despachante preciso que a aplicação permita o anexo de arquivos referentes aos trâmites da venda do imóvel no negócio que foi enviado por um gestor com status proposta</w:t>
-      </w:r>
-    </w:p>
-    <w:p>
-      <w:pPr>
-        <w:pStyle w:val="LOnormal"/>
-        <w:numPr>
-          <w:ilvl w:val="0"/>
-          <w:numId w:val="7"/>
-        </w:numPr>
-        <w:spacing w:lineRule="auto" w:line="360"/>
-        <w:ind w:left="720" w:hanging="360"/>
-        <w:rPr/>
-      </w:pPr>
-      <w:r>
-        <w:rPr>
-          <w:rFonts w:eastAsia="Montserrat" w:cs="Montserrat"/>
-          <w:sz w:val="24"/>
-          <w:szCs w:val="24"/>
-        </w:rPr>
-        <w:t>Eu como um despachante preciso que a aplicação permita a alteração do status do negócio para fechado, caso os trâmites referente a venda do imóvel seja aprovado</w:t>
-      </w:r>
-    </w:p>
-    <w:p>
-      <w:pPr>
-        <w:pStyle w:val="LOnormal"/>
-        <w:numPr>
-          <w:ilvl w:val="0"/>
-          <w:numId w:val="7"/>
-        </w:numPr>
-        <w:spacing w:lineRule="auto" w:line="360"/>
-        <w:ind w:left="720" w:hanging="360"/>
-        <w:rPr/>
-      </w:pPr>
-      <w:r>
-        <w:rPr>
-          <w:rFonts w:eastAsia="Montserrat" w:cs="Montserrat"/>
-          <w:sz w:val="24"/>
-          <w:szCs w:val="24"/>
-        </w:rPr>
-        <w:t>Eu como um despachante preciso que a aplicação permita a alteração do status do negócio para rejeitado, caso os trâmites referente a venda do imóvel não seja aprovado</w:t>
-      </w:r>
-    </w:p>
-    <w:p>
-      <w:pPr>
-        <w:pStyle w:val="LOnormal"/>
-        <w:spacing w:lineRule="auto" w:line="360"/>
-        <w:jc w:val="both"/>
-        <w:rPr>
-          <w:rFonts w:ascii="Arial" w:hAnsi="Arial" w:eastAsia="Montserrat" w:cs="Montserrat"/>
-          <w:sz w:val="24"/>
-          <w:szCs w:val="24"/>
-        </w:rPr>
-      </w:pPr>
-      <w:r>
-        <w:rPr>
-          <w:rFonts w:eastAsia="Montserrat" w:cs="Montserrat"/>
-          <w:sz w:val="24"/>
-          <w:szCs w:val="24"/>
-        </w:rPr>
-      </w:r>
-    </w:p>
-    <w:p>
-      <w:pPr>
-        <w:pStyle w:val="LOnormal"/>
-        <w:spacing w:lineRule="auto" w:line="360"/>
-        <w:jc w:val="both"/>
-        <w:rPr>
-          <w:rFonts w:ascii="Arial" w:hAnsi="Arial"/>
-        </w:rPr>
-      </w:pPr>
-      <w:r>
-        <w:rPr>
-          <w:rFonts w:eastAsia="Montserrat" w:cs="Montserrat"/>
-          <w:b/>
-          <w:sz w:val="24"/>
-          <w:szCs w:val="24"/>
-        </w:rPr>
-        <w:t>Corretor</w:t>
-      </w:r>
-    </w:p>
-    <w:p>
-      <w:pPr>
-        <w:pStyle w:val="LOnormal"/>
-        <w:spacing w:lineRule="auto" w:line="360"/>
-        <w:jc w:val="both"/>
-        <w:rPr>
-          <w:rFonts w:ascii="Arial" w:hAnsi="Arial" w:eastAsia="Montserrat" w:cs="Montserrat"/>
-          <w:sz w:val="24"/>
-          <w:szCs w:val="24"/>
-        </w:rPr>
-      </w:pPr>
-      <w:r>
-        <w:rPr>
-          <w:rFonts w:eastAsia="Montserrat" w:cs="Montserrat"/>
-          <w:sz w:val="24"/>
-          <w:szCs w:val="24"/>
-        </w:rPr>
-      </w:r>
-    </w:p>
-    <w:p>
-      <w:pPr>
-        <w:pStyle w:val="LOnormal"/>
-        <w:numPr>
-          <w:ilvl w:val="0"/>
-          <w:numId w:val="12"/>
-        </w:numPr>
-        <w:spacing w:lineRule="auto" w:line="360"/>
-        <w:ind w:left="720" w:hanging="360"/>
-        <w:rPr>
-          <w:rFonts w:ascii="Arial" w:hAnsi="Arial"/>
-        </w:rPr>
-      </w:pPr>
-      <w:r>
-        <w:rPr>
-          <w:rFonts w:eastAsia="Montserrat" w:cs="Montserrat"/>
-          <w:sz w:val="24"/>
-          <w:szCs w:val="24"/>
-        </w:rPr>
-        <w:t>Eu como um corretor preciso que a aplicação permita o cadastro de imóveis</w:t>
-      </w:r>
-    </w:p>
-    <w:p>
-      <w:pPr>
-        <w:pStyle w:val="LOnormal"/>
-        <w:numPr>
-          <w:ilvl w:val="0"/>
-          <w:numId w:val="12"/>
-        </w:numPr>
-        <w:spacing w:lineRule="auto" w:line="360"/>
-        <w:ind w:left="720" w:hanging="360"/>
-        <w:rPr/>
-      </w:pPr>
-      <w:r>
-        <w:rPr>
-          <w:rFonts w:eastAsia="Montserrat" w:cs="Montserrat"/>
-          <w:sz w:val="24"/>
-          <w:szCs w:val="24"/>
-        </w:rPr>
-        <w:t>Eu como um corretor preciso que a aplicação permita a visualização de imóveis cadastrados pelo próprio corretor ou imóveis cadastrados por outros corretores, mas que já tiveram seus dados cadastrais conferidos por uma secretária</w:t>
-      </w:r>
-    </w:p>
-    <w:p>
-      <w:pPr>
-        <w:pStyle w:val="LOnormal"/>
-        <w:numPr>
-          <w:ilvl w:val="0"/>
-          <w:numId w:val="12"/>
-        </w:numPr>
-        <w:spacing w:lineRule="auto" w:line="360"/>
-        <w:ind w:left="720" w:hanging="360"/>
-        <w:rPr/>
-      </w:pPr>
-      <w:r>
-        <w:rPr>
-          <w:rFonts w:eastAsia="Montserrat" w:cs="Montserrat"/>
-          <w:sz w:val="24"/>
-          <w:szCs w:val="24"/>
-        </w:rPr>
-        <w:t>Eu como um corretor preciso que a aplicação permita a alteração de imóveis cadastrados pelo próprio corretor, mas que ainda não tiveram seus dados cadastrais conferidos por uma secretária, após a conferência, a alteração não é mais permitida</w:t>
-      </w:r>
-    </w:p>
-    <w:p>
-      <w:pPr>
-        <w:pStyle w:val="LOnormal"/>
-        <w:numPr>
-          <w:ilvl w:val="0"/>
-          <w:numId w:val="12"/>
-        </w:numPr>
-        <w:spacing w:lineRule="auto" w:line="360"/>
-        <w:ind w:left="720" w:hanging="360"/>
-        <w:rPr>
-          <w:rFonts w:ascii="Arial" w:hAnsi="Arial"/>
-        </w:rPr>
-      </w:pPr>
-      <w:r>
-        <w:rPr>
-          <w:rFonts w:eastAsia="Montserrat" w:cs="Montserrat"/>
-          <w:sz w:val="24"/>
-          <w:szCs w:val="24"/>
-        </w:rPr>
-        <w:t>Eu como um corretor preciso que a aplicação permita o cadastro de proprietários</w:t>
-      </w:r>
-    </w:p>
-    <w:p>
-      <w:pPr>
-        <w:pStyle w:val="LOnormal"/>
-        <w:numPr>
-          <w:ilvl w:val="0"/>
-          <w:numId w:val="12"/>
-        </w:numPr>
-        <w:spacing w:lineRule="auto" w:line="360"/>
-        <w:ind w:left="720" w:hanging="360"/>
-        <w:rPr/>
-      </w:pPr>
-      <w:r>
-        <w:rPr>
-          <w:rFonts w:eastAsia="Montserrat" w:cs="Montserrat"/>
-          <w:sz w:val="24"/>
-          <w:szCs w:val="24"/>
-        </w:rPr>
-        <w:t>Eu como um corretor preciso que a aplicação permita a visualização de proprietários cadastrados pelo próprio corretor ou proprietários cadastrados por outros corretores, mas que já tiveram seus dados cadastrais conferidos por uma secretária</w:t>
-      </w:r>
-    </w:p>
-    <w:p>
-      <w:pPr>
-        <w:pStyle w:val="LOnormal"/>
-        <w:numPr>
-          <w:ilvl w:val="0"/>
-          <w:numId w:val="12"/>
-        </w:numPr>
-        <w:spacing w:lineRule="auto" w:line="360"/>
-        <w:ind w:left="720" w:hanging="360"/>
-        <w:rPr/>
-      </w:pPr>
-      <w:r>
-        <w:rPr>
-          <w:rFonts w:eastAsia="Montserrat" w:cs="Montserrat"/>
-          <w:sz w:val="24"/>
-          <w:szCs w:val="24"/>
-        </w:rPr>
-        <w:t>Eu como um corretor preciso que a aplicação permita a alteração de proprietários cadastrados pelo próprio corretor, mas que ainda não tiveram seus dados cadastrais conferidos por uma secretária, após a conferência, a alteração não é mais permitida</w:t>
-      </w:r>
-    </w:p>
-    <w:p>
-      <w:pPr>
-        <w:pStyle w:val="LOnormal"/>
-        <w:numPr>
-          <w:ilvl w:val="0"/>
-          <w:numId w:val="12"/>
-        </w:numPr>
-        <w:spacing w:lineRule="auto" w:line="360"/>
-        <w:ind w:left="720" w:hanging="360"/>
-        <w:rPr/>
-      </w:pPr>
-      <w:r>
-        <w:rPr>
-          <w:rFonts w:eastAsia="Montserrat" w:cs="Montserrat"/>
-          <w:sz w:val="24"/>
-          <w:szCs w:val="24"/>
-        </w:rPr>
-        <w:t>Eu como um corretor preciso que a aplicação permita a visualização de leads que foram direcionadas por meio de negócios enviados por uma secretária, cada corretor deve ver apenas as leads direcionadas a ele individualmente</w:t>
-      </w:r>
-    </w:p>
-    <w:p>
-      <w:pPr>
-        <w:pStyle w:val="LOnormal"/>
-        <w:numPr>
-          <w:ilvl w:val="0"/>
-          <w:numId w:val="12"/>
-        </w:numPr>
-        <w:spacing w:lineRule="auto" w:line="360"/>
-        <w:ind w:left="720" w:hanging="360"/>
-        <w:rPr/>
-      </w:pPr>
-      <w:r>
-        <w:rPr>
-          <w:rFonts w:eastAsia="Montserrat" w:cs="Montserrat"/>
-          <w:sz w:val="24"/>
-          <w:szCs w:val="24"/>
-        </w:rPr>
-        <w:t>Eu como um corretor preciso que a aplicação permita o cadastro, visualização e alteração de clientes que será realizado a partir das leads que foram direcionadas por meio de negócios enviados por uma secretária</w:t>
-      </w:r>
-    </w:p>
-    <w:p>
-      <w:pPr>
-        <w:pStyle w:val="LOnormal"/>
-        <w:numPr>
-          <w:ilvl w:val="0"/>
-          <w:numId w:val="12"/>
-        </w:numPr>
-        <w:spacing w:lineRule="auto" w:line="360"/>
-        <w:ind w:left="720" w:hanging="360"/>
-        <w:rPr/>
-      </w:pPr>
-      <w:r>
-        <w:rPr>
-          <w:rFonts w:eastAsia="Montserrat" w:cs="Montserrat"/>
-          <w:sz w:val="24"/>
-          <w:szCs w:val="24"/>
-        </w:rPr>
-        <w:t>Eu como um corretor preciso que a aplicação permita que no negócio seja possível selecionar o imóvel escolhido pelo cliente</w:t>
-      </w:r>
-    </w:p>
-    <w:p>
-      <w:pPr>
-        <w:pStyle w:val="LOnormal"/>
-        <w:numPr>
-          <w:ilvl w:val="0"/>
-          <w:numId w:val="12"/>
-        </w:numPr>
-        <w:spacing w:lineRule="auto" w:line="360"/>
-        <w:ind w:left="720" w:hanging="360"/>
-        <w:rPr/>
-      </w:pPr>
-      <w:r>
-        <w:rPr>
-          <w:rFonts w:eastAsia="Montserrat" w:cs="Montserrat"/>
-          <w:sz w:val="24"/>
-          <w:szCs w:val="24"/>
-        </w:rPr>
-        <w:t>Eu como um corretor preciso que a aplicação permita que no negócio seja possível selecionar uma data para visita junto ao cliente no imóvel escolhido</w:t>
-      </w:r>
-    </w:p>
-    <w:p>
-      <w:pPr>
-        <w:pStyle w:val="LOnormal"/>
-        <w:numPr>
-          <w:ilvl w:val="0"/>
-          <w:numId w:val="12"/>
-        </w:numPr>
-        <w:spacing w:lineRule="auto" w:line="360"/>
-        <w:ind w:left="720" w:hanging="360"/>
-        <w:rPr/>
-      </w:pPr>
-      <w:r>
-        <w:rPr>
-          <w:rFonts w:eastAsia="Montserrat" w:cs="Montserrat"/>
-          <w:sz w:val="24"/>
-          <w:szCs w:val="24"/>
-        </w:rPr>
-        <w:t>Eu como um corretor preciso que a aplicação permita a alteração do status do negócio para visita ao agendar uma visita junto ao cliente no imóvel escolhido</w:t>
-      </w:r>
-    </w:p>
-    <w:p>
-      <w:pPr>
-        <w:pStyle w:val="LOnormal"/>
-        <w:numPr>
-          <w:ilvl w:val="0"/>
-          <w:numId w:val="12"/>
-        </w:numPr>
-        <w:spacing w:lineRule="auto" w:line="360"/>
-        <w:ind w:left="720" w:hanging="360"/>
-        <w:rPr/>
-      </w:pPr>
-      <w:r>
-        <w:rPr>
-          <w:rFonts w:eastAsia="Montserrat" w:cs="Montserrat"/>
-          <w:sz w:val="24"/>
-          <w:szCs w:val="24"/>
-        </w:rPr>
-        <w:t>Eu como um corretor preciso que a aplicação permita o preenchimento e impressão da ficha de visita que deverá ser anexada no negócio</w:t>
-      </w:r>
-    </w:p>
-    <w:p>
-      <w:pPr>
-        <w:pStyle w:val="LOnormal"/>
-        <w:numPr>
-          <w:ilvl w:val="0"/>
-          <w:numId w:val="12"/>
-        </w:numPr>
-        <w:spacing w:lineRule="auto" w:line="360"/>
-        <w:ind w:left="720" w:hanging="360"/>
-        <w:rPr/>
-      </w:pPr>
-      <w:r>
-        <w:rPr>
-          <w:rFonts w:eastAsia="Montserrat" w:cs="Montserrat"/>
-          <w:sz w:val="24"/>
-          <w:szCs w:val="24"/>
-        </w:rPr>
-        <w:t>Eu como um corretor preciso que a aplicação permita o direcionamento de um negocio com status proposta para um gestor, a negociação deve conter um cliente, um imóvel e a ficha de visita anexada</w:t>
-      </w:r>
-    </w:p>
-    <w:p>
-      <w:pPr>
-        <w:pStyle w:val="LOnormal"/>
-        <w:spacing w:lineRule="auto" w:line="360"/>
-        <w:jc w:val="both"/>
-        <w:rPr>
-          <w:rFonts w:ascii="Arial" w:hAnsi="Arial" w:eastAsia="Montserrat" w:cs="Montserrat"/>
-          <w:sz w:val="24"/>
-          <w:szCs w:val="24"/>
-        </w:rPr>
-      </w:pPr>
-      <w:r>
-        <w:rPr>
-          <w:rFonts w:eastAsia="Montserrat" w:cs="Montserrat"/>
-          <w:sz w:val="24"/>
-          <w:szCs w:val="24"/>
-        </w:rPr>
-      </w:r>
-    </w:p>
-    <w:p>
-      <w:pPr>
-        <w:pStyle w:val="LOnormal"/>
-        <w:spacing w:lineRule="auto" w:line="360"/>
-        <w:jc w:val="both"/>
-        <w:rPr>
-          <w:rFonts w:ascii="Arial" w:hAnsi="Arial"/>
-        </w:rPr>
-      </w:pPr>
-      <w:r>
-        <w:rPr>
-          <w:rFonts w:eastAsia="Montserrat" w:cs="Montserrat"/>
-          <w:b/>
-          <w:sz w:val="24"/>
-          <w:szCs w:val="24"/>
-        </w:rPr>
-        <w:t>Secretária</w:t>
-      </w:r>
-    </w:p>
-    <w:p>
-      <w:pPr>
-        <w:pStyle w:val="LOnormal"/>
-        <w:spacing w:lineRule="auto" w:line="360"/>
-        <w:jc w:val="both"/>
-        <w:rPr>
-          <w:rFonts w:ascii="Arial" w:hAnsi="Arial" w:eastAsia="Montserrat" w:cs="Montserrat"/>
-          <w:b/>
-          <w:b/>
-          <w:sz w:val="24"/>
-          <w:szCs w:val="24"/>
-        </w:rPr>
-      </w:pPr>
-      <w:r>
-        <w:rPr>
-          <w:rFonts w:eastAsia="Montserrat" w:cs="Montserrat"/>
-          <w:b/>
-          <w:sz w:val="24"/>
-          <w:szCs w:val="24"/>
-        </w:rPr>
-      </w:r>
-    </w:p>
-    <w:p>
-      <w:pPr>
-        <w:pStyle w:val="LOnormal"/>
-        <w:numPr>
-          <w:ilvl w:val="0"/>
-          <w:numId w:val="5"/>
-        </w:numPr>
-        <w:spacing w:lineRule="auto" w:line="360"/>
-        <w:ind w:left="720" w:hanging="360"/>
-        <w:rPr>
-          <w:rFonts w:ascii="Arial" w:hAnsi="Arial"/>
-        </w:rPr>
-      </w:pPr>
-      <w:r>
-        <w:rPr>
-          <w:rFonts w:eastAsia="Montserrat" w:cs="Montserrat"/>
-          <w:sz w:val="24"/>
-          <w:szCs w:val="24"/>
-        </w:rPr>
-        <w:t>Eu como uma secretária preciso que a aplicação permita o cadastro, visualização, alteração e deleção de imóveis</w:t>
-      </w:r>
-    </w:p>
-    <w:p>
-      <w:pPr>
-        <w:pStyle w:val="LOnormal"/>
-        <w:numPr>
-          <w:ilvl w:val="0"/>
-          <w:numId w:val="5"/>
-        </w:numPr>
-        <w:spacing w:lineRule="auto" w:line="360"/>
-        <w:ind w:left="720" w:hanging="360"/>
-        <w:rPr>
-          <w:rFonts w:ascii="Arial" w:hAnsi="Arial"/>
-        </w:rPr>
-      </w:pPr>
-      <w:r>
-        <w:rPr>
-          <w:rFonts w:eastAsia="Montserrat" w:cs="Montserrat"/>
-          <w:sz w:val="24"/>
-          <w:szCs w:val="24"/>
-        </w:rPr>
-        <w:t>Eu como uma secretária preciso que a aplicação permita o cadastro, visualização, alteração e deleção de proprietários</w:t>
-      </w:r>
-    </w:p>
-    <w:p>
-      <w:pPr>
-        <w:pStyle w:val="LOnormal"/>
-        <w:numPr>
-          <w:ilvl w:val="0"/>
-          <w:numId w:val="5"/>
-        </w:numPr>
-        <w:spacing w:lineRule="auto" w:line="360"/>
-        <w:ind w:left="720" w:hanging="360"/>
-        <w:rPr>
-          <w:rFonts w:ascii="Arial" w:hAnsi="Arial"/>
-        </w:rPr>
-      </w:pPr>
-      <w:r>
-        <w:rPr>
-          <w:rFonts w:eastAsia="Montserrat" w:cs="Montserrat"/>
-          <w:sz w:val="24"/>
-          <w:szCs w:val="24"/>
-        </w:rPr>
-        <w:t>Eu como uma secretária preciso que a aplicação permita o cadastro, visualização, alteração e deleção de leads</w:t>
-      </w:r>
-    </w:p>
-    <w:p>
-      <w:pPr>
-        <w:pStyle w:val="LOnormal"/>
-        <w:numPr>
-          <w:ilvl w:val="0"/>
-          <w:numId w:val="5"/>
-        </w:numPr>
-        <w:spacing w:lineRule="auto" w:line="360"/>
-        <w:ind w:left="720" w:hanging="360"/>
-        <w:rPr>
-          <w:rFonts w:ascii="Arial" w:hAnsi="Arial"/>
-        </w:rPr>
-      </w:pPr>
-      <w:r>
-        <w:rPr>
-          <w:rFonts w:eastAsia="Montserrat" w:cs="Montserrat"/>
-          <w:sz w:val="24"/>
-          <w:szCs w:val="24"/>
-        </w:rPr>
-        <w:t>Eu como uma secretária preciso que a aplicação permita o cadastro (a partir de uma lead), visualização, alteração e deleção de clientes</w:t>
-      </w:r>
-    </w:p>
-    <w:p>
-      <w:pPr>
-        <w:pStyle w:val="LOnormal"/>
-        <w:numPr>
-          <w:ilvl w:val="0"/>
-          <w:numId w:val="5"/>
-        </w:numPr>
-        <w:spacing w:lineRule="auto" w:line="360"/>
-        <w:ind w:left="720" w:hanging="360"/>
-        <w:rPr>
-          <w:rFonts w:ascii="Arial" w:hAnsi="Arial"/>
-        </w:rPr>
-      </w:pPr>
-      <w:r>
-        <w:rPr>
-          <w:rFonts w:eastAsia="Montserrat" w:cs="Montserrat"/>
-          <w:sz w:val="24"/>
-          <w:szCs w:val="24"/>
-        </w:rPr>
-        <w:t>Eu como uma secretária preciso que a aplicação permita o cadastro, visualização e alteração de negócios</w:t>
-      </w:r>
-    </w:p>
-    <w:p>
-      <w:pPr>
-        <w:pStyle w:val="LOnormal"/>
-        <w:numPr>
-          <w:ilvl w:val="0"/>
-          <w:numId w:val="5"/>
-        </w:numPr>
-        <w:spacing w:lineRule="auto" w:line="360"/>
-        <w:ind w:left="720" w:hanging="360"/>
-        <w:rPr/>
-      </w:pPr>
-      <w:r>
-        <w:rPr>
-          <w:rFonts w:eastAsia="Montserrat" w:cs="Montserrat"/>
-          <w:sz w:val="24"/>
-          <w:szCs w:val="24"/>
-        </w:rPr>
         <w:t>Eu como uma secretária preciso que a aplicação permita o direcionamento de um negocio com status prospecção para um corretor, a negociação deve conter uma lead ou cliente</w:t>
+      </w:r>
+    </w:p>
+    <w:p>
+      <w:pPr>
+        <w:pStyle w:val="LOnormal"/>
+        <w:spacing w:lineRule="auto" w:line="360"/>
+        <w:ind w:left="720" w:hanging="360"/>
+        <w:rPr>
+          <w:rFonts w:eastAsia="Montserrat" w:cs="Montserrat"/>
+          <w:sz w:val="24"/>
+          <w:szCs w:val="24"/>
+        </w:rPr>
+      </w:pPr>
+      <w:r>
+        <w:rPr>
+          <w:rFonts w:eastAsia="Montserrat" w:cs="Montserrat"/>
+          <w:sz w:val="24"/>
+          <w:szCs w:val="24"/>
+        </w:rPr>
+      </w:r>
+    </w:p>
+    <w:p>
+      <w:pPr>
+        <w:pStyle w:val="LOnormal"/>
+        <w:spacing w:lineRule="auto" w:line="360"/>
+        <w:ind w:hanging="0"/>
+        <w:rPr>
+          <w:b/>
+          <w:b/>
+          <w:bCs/>
+        </w:rPr>
+      </w:pPr>
+      <w:r>
+        <w:rPr>
+          <w:rFonts w:eastAsia="Montserrat" w:cs="Montserrat"/>
+          <w:b/>
+          <w:bCs/>
+          <w:sz w:val="24"/>
+          <w:szCs w:val="24"/>
+        </w:rPr>
+        <w:t>Cliente</w:t>
+      </w:r>
+    </w:p>
+    <w:p>
+      <w:pPr>
+        <w:pStyle w:val="LOnormal"/>
+        <w:spacing w:lineRule="auto" w:line="360"/>
+        <w:ind w:left="720" w:hanging="360"/>
+        <w:rPr>
+          <w:rFonts w:eastAsia="Montserrat" w:cs="Montserrat"/>
+          <w:sz w:val="24"/>
+          <w:szCs w:val="24"/>
+        </w:rPr>
+      </w:pPr>
+      <w:r>
+        <w:rPr>
+          <w:rFonts w:eastAsia="Montserrat" w:cs="Montserrat"/>
+          <w:sz w:val="24"/>
+          <w:szCs w:val="24"/>
+        </w:rPr>
+      </w:r>
+    </w:p>
+    <w:p>
+      <w:pPr>
+        <w:pStyle w:val="LOnormal"/>
+        <w:numPr>
+          <w:ilvl w:val="0"/>
+          <w:numId w:val="16"/>
+        </w:numPr>
+        <w:spacing w:lineRule="auto" w:line="360"/>
+        <w:rPr>
+          <w:rFonts w:ascii="Arial" w:hAnsi="Arial"/>
+        </w:rPr>
+      </w:pPr>
+      <w:r>
+        <w:rPr>
+          <w:rFonts w:eastAsia="Montserrat" w:cs="Montserrat"/>
+          <w:sz w:val="24"/>
+          <w:szCs w:val="24"/>
+        </w:rPr>
+        <w:t xml:space="preserve">Eu como um </w:t>
+      </w:r>
+      <w:r>
+        <w:rPr>
+          <w:rFonts w:eastAsia="Montserrat" w:cs="Montserrat"/>
+          <w:color w:val="auto"/>
+          <w:kern w:val="0"/>
+          <w:sz w:val="24"/>
+          <w:szCs w:val="24"/>
+          <w:lang w:val="en-US" w:eastAsia="zh-CN" w:bidi="hi-IN"/>
+        </w:rPr>
+        <w:t>cliente</w:t>
+      </w:r>
+      <w:r>
+        <w:rPr>
+          <w:rFonts w:eastAsia="Montserrat" w:cs="Montserrat"/>
+          <w:sz w:val="24"/>
+          <w:szCs w:val="24"/>
+        </w:rPr>
+        <w:t xml:space="preserve"> preciso que a aplicação forneça um endereço público para cada imobiliária cadastrada que ao ser acessado, deve exibir todos os imóveis que ainda não estão em negociação ou que estejam em negociação, mas com status de prospecção, visita ou rejeitado</w:t>
       </w:r>
     </w:p>
     <w:p>
@@ -3546,7 +4088,7 @@
           <mc:Choice Requires="wps">
             <w:drawing>
               <wp:inline distT="0" distB="0" distL="0" distR="0">
-                <wp:extent cx="5733415" cy="20955"/>
+                <wp:extent cx="5735320" cy="22860"/>
                 <wp:effectExtent l="0" t="0" r="0" b="0"/>
                 <wp:docPr id="7" name="Forma7"/>
                 <a:graphic xmlns:a="http://schemas.openxmlformats.org/drawingml/2006/main">
@@ -3556,7 +4098,7 @@
                       <wps:spPr>
                         <a:xfrm>
                           <a:off x="0" y="0"/>
-                          <a:ext cx="5732640" cy="20160"/>
+                          <a:ext cx="5734800" cy="22320"/>
                         </a:xfrm>
                         <a:prstGeom prst="rect">
                           <a:avLst/>
@@ -3586,7 +4128,7 @@
           </mc:Choice>
           <mc:Fallback>
             <w:pict>
-              <v:rect id="shape_0" ID="Forma7" fillcolor="#a0a0a0" stroked="f" style="position:absolute;margin-left:0pt;margin-top:-1.65pt;width:451.35pt;height:1.55pt;mso-position-vertical:top">
+              <v:rect id="shape_0" ID="Forma7" fillcolor="#a0a0a0" stroked="f" style="position:absolute;margin-left:0pt;margin-top:-1.8pt;width:451.5pt;height:1.7pt;mso-position-vertical:top">
                 <w10:wrap type="none"/>
                 <v:fill o:detectmouseclick="t" type="solid" color2="#5f5f5f"/>
                 <v:stroke color="#3465a4" joinstyle="round" endcap="flat"/>
@@ -6410,6 +6952,116 @@
     </w:lvl>
   </w:abstractNum>
   <w:abstractNum w:abstractNumId="16">
+    <w:lvl w:ilvl="0">
+      <w:start w:val="1"/>
+      <w:numFmt w:val="decimal"/>
+      <w:lvlText w:val="%1."/>
+      <w:lvlJc w:val="left"/>
+      <w:pPr>
+        <w:tabs>
+          <w:tab w:val="num" w:pos="720"/>
+        </w:tabs>
+        <w:ind w:left="720" w:hanging="360"/>
+      </w:pPr>
+    </w:lvl>
+    <w:lvl w:ilvl="1">
+      <w:start w:val="1"/>
+      <w:numFmt w:val="decimal"/>
+      <w:lvlText w:val="%2."/>
+      <w:lvlJc w:val="left"/>
+      <w:pPr>
+        <w:tabs>
+          <w:tab w:val="num" w:pos="1080"/>
+        </w:tabs>
+        <w:ind w:left="1080" w:hanging="360"/>
+      </w:pPr>
+    </w:lvl>
+    <w:lvl w:ilvl="2">
+      <w:start w:val="1"/>
+      <w:numFmt w:val="decimal"/>
+      <w:lvlText w:val="%3."/>
+      <w:lvlJc w:val="left"/>
+      <w:pPr>
+        <w:tabs>
+          <w:tab w:val="num" w:pos="1440"/>
+        </w:tabs>
+        <w:ind w:left="1440" w:hanging="360"/>
+      </w:pPr>
+    </w:lvl>
+    <w:lvl w:ilvl="3">
+      <w:start w:val="1"/>
+      <w:numFmt w:val="decimal"/>
+      <w:lvlText w:val="%4."/>
+      <w:lvlJc w:val="left"/>
+      <w:pPr>
+        <w:tabs>
+          <w:tab w:val="num" w:pos="1800"/>
+        </w:tabs>
+        <w:ind w:left="1800" w:hanging="360"/>
+      </w:pPr>
+    </w:lvl>
+    <w:lvl w:ilvl="4">
+      <w:start w:val="1"/>
+      <w:numFmt w:val="decimal"/>
+      <w:lvlText w:val="%5."/>
+      <w:lvlJc w:val="left"/>
+      <w:pPr>
+        <w:tabs>
+          <w:tab w:val="num" w:pos="2160"/>
+        </w:tabs>
+        <w:ind w:left="2160" w:hanging="360"/>
+      </w:pPr>
+    </w:lvl>
+    <w:lvl w:ilvl="5">
+      <w:start w:val="1"/>
+      <w:numFmt w:val="decimal"/>
+      <w:lvlText w:val="%6."/>
+      <w:lvlJc w:val="left"/>
+      <w:pPr>
+        <w:tabs>
+          <w:tab w:val="num" w:pos="2520"/>
+        </w:tabs>
+        <w:ind w:left="2520" w:hanging="360"/>
+      </w:pPr>
+    </w:lvl>
+    <w:lvl w:ilvl="6">
+      <w:start w:val="1"/>
+      <w:numFmt w:val="decimal"/>
+      <w:lvlText w:val="%7."/>
+      <w:lvlJc w:val="left"/>
+      <w:pPr>
+        <w:tabs>
+          <w:tab w:val="num" w:pos="2880"/>
+        </w:tabs>
+        <w:ind w:left="2880" w:hanging="360"/>
+      </w:pPr>
+    </w:lvl>
+    <w:lvl w:ilvl="7">
+      <w:start w:val="1"/>
+      <w:numFmt w:val="decimal"/>
+      <w:lvlText w:val="%8."/>
+      <w:lvlJc w:val="left"/>
+      <w:pPr>
+        <w:tabs>
+          <w:tab w:val="num" w:pos="3240"/>
+        </w:tabs>
+        <w:ind w:left="3240" w:hanging="360"/>
+      </w:pPr>
+    </w:lvl>
+    <w:lvl w:ilvl="8">
+      <w:start w:val="1"/>
+      <w:numFmt w:val="decimal"/>
+      <w:lvlText w:val="%9."/>
+      <w:lvlJc w:val="left"/>
+      <w:pPr>
+        <w:tabs>
+          <w:tab w:val="num" w:pos="3600"/>
+        </w:tabs>
+        <w:ind w:left="3600" w:hanging="360"/>
+      </w:pPr>
+    </w:lvl>
+  </w:abstractNum>
+  <w:abstractNum w:abstractNumId="17">
     <w:lvl w:ilvl="0">
       <w:start w:val="1"/>
       <w:numFmt w:val="none"/>
@@ -6575,6 +7227,9 @@
   </w:num>
   <w:num w:numId="16">
     <w:abstractNumId w:val="16"/>
+  </w:num>
+  <w:num w:numId="17">
+    <w:abstractNumId w:val="17"/>
   </w:num>
 </w:numbering>
 </file>
@@ -6710,6 +7365,11 @@
       <w:sz w:val="22"/>
       <w:szCs w:val="22"/>
     </w:rPr>
+  </w:style>
+  <w:style w:type="character" w:styleId="Smbolosdenumerao">
+    <w:name w:val="Símbolos de numeração"/>
+    <w:qFormat/>
+    <w:rPr/>
   </w:style>
   <w:style w:type="paragraph" w:styleId="Ttulo">
     <w:name w:val="Título"/>

</xml_diff>